<commit_message>
Praca dyplomowa - grupy użytkowników i potrzeby
</commit_message>
<xml_diff>
--- a/Praca_dyplomowa_Fryderyk_Rott_treść.docx
+++ b/Praca_dyplomowa_Fryderyk_Rott_treść.docx
@@ -4650,30 +4650,28 @@
           <w:docGrid w:linePitch="360"/>
         </w:sectPr>
       </w:pPr>
-      <w:bookmarkStart w:id="1" w:name="_GoBack"/>
-      <w:bookmarkEnd w:id="1"/>
     </w:p>
     <w:p>
       <w:pPr>
         <w:pStyle w:val="WstepZakonczenie"/>
       </w:pPr>
-      <w:bookmarkStart w:id="2" w:name="_Toc24201233"/>
+      <w:bookmarkStart w:id="1" w:name="_Toc24201233"/>
       <w:r>
         <w:lastRenderedPageBreak/>
         <w:t>Wstęp</w:t>
       </w:r>
-      <w:bookmarkEnd w:id="2"/>
+      <w:bookmarkEnd w:id="1"/>
     </w:p>
     <w:p>
       <w:pPr>
         <w:pStyle w:val="Nagwek1"/>
         <w:ind w:hanging="432"/>
       </w:pPr>
-      <w:bookmarkStart w:id="3" w:name="_Toc24201234"/>
+      <w:bookmarkStart w:id="2" w:name="_Toc24201234"/>
       <w:r>
         <w:t>Wprowadzenie do problematyki</w:t>
       </w:r>
-      <w:bookmarkEnd w:id="3"/>
+      <w:bookmarkEnd w:id="2"/>
     </w:p>
     <w:p>
       <w:pPr>
@@ -4884,12 +4882,12 @@
       <w:pPr>
         <w:pStyle w:val="Nagwek1"/>
       </w:pPr>
-      <w:bookmarkStart w:id="4" w:name="_Toc24201235"/>
+      <w:bookmarkStart w:id="3" w:name="_Toc24201235"/>
       <w:r>
         <w:lastRenderedPageBreak/>
         <w:t>Geneza i motywacja pracy</w:t>
       </w:r>
-      <w:bookmarkEnd w:id="4"/>
+      <w:bookmarkEnd w:id="3"/>
     </w:p>
     <w:p>
       <w:r>
@@ -5175,55 +5173,55 @@
       <w:pPr>
         <w:pStyle w:val="Nagwek1"/>
       </w:pPr>
-      <w:bookmarkStart w:id="5" w:name="_Toc24201236"/>
+      <w:bookmarkStart w:id="4" w:name="_Toc24201236"/>
       <w:r>
         <w:t>Cel i zakres pracy</w:t>
       </w:r>
+      <w:bookmarkEnd w:id="4"/>
+    </w:p>
+    <w:p>
+      <w:r>
+        <w:t>Celem pracy jest projekt oraz implementacja aplikacji, umożliwiającej efektywnie organizowanie</w:t>
+      </w:r>
+      <w:r>
+        <w:t xml:space="preserve"> dowodów zakupów</w:t>
+      </w:r>
+      <w:r>
+        <w:t>, a także</w:t>
+      </w:r>
+      <w:r>
+        <w:t xml:space="preserve"> ich</w:t>
+      </w:r>
+      <w:r>
+        <w:t xml:space="preserve"> skanowanie</w:t>
+      </w:r>
+      <w:r>
+        <w:t xml:space="preserve"> w celu usprawnienia</w:t>
+      </w:r>
+      <w:r>
+        <w:t xml:space="preserve"> procesu ich ewidencji. Aplikacja umożliwia także ich eksportowanie oraz informowanie o kończących się terminach gwarancji lub terminu możliwości oddania do zwrotu.</w:t>
+      </w:r>
+    </w:p>
+    <w:p/>
+    <w:p>
+      <w:r>
+        <w:t>W swoim zakresie praca będzie zawierała wizję aplikacji, specyfikację i analizę wymagań, projekt oraz opis implementacji.   W pracy znajduje się także podsumowanie otrzymanych wyników wraz z prezentacją zrealizowanej aplikacji.</w:t>
+      </w:r>
+    </w:p>
+    <w:p>
+      <w:pPr>
+        <w:ind w:firstLine="0"/>
+      </w:pPr>
+    </w:p>
+    <w:p>
+      <w:pPr>
+        <w:pStyle w:val="Nagwek1"/>
+      </w:pPr>
+      <w:bookmarkStart w:id="5" w:name="_Toc24201237"/>
+      <w:r>
+        <w:t>Struktura pracy</w:t>
+      </w:r>
       <w:bookmarkEnd w:id="5"/>
-    </w:p>
-    <w:p>
-      <w:r>
-        <w:t>Celem pracy jest projekt oraz implementacja aplikacji, umożliwiającej efektywnie organizowanie</w:t>
-      </w:r>
-      <w:r>
-        <w:t xml:space="preserve"> dowodów zakupów</w:t>
-      </w:r>
-      <w:r>
-        <w:t>, a także</w:t>
-      </w:r>
-      <w:r>
-        <w:t xml:space="preserve"> ich</w:t>
-      </w:r>
-      <w:r>
-        <w:t xml:space="preserve"> skanowanie</w:t>
-      </w:r>
-      <w:r>
-        <w:t xml:space="preserve"> w celu usprawnienia</w:t>
-      </w:r>
-      <w:r>
-        <w:t xml:space="preserve"> procesu ich ewidencji. Aplikacja umożliwia także ich eksportowanie oraz informowanie o kończących się terminach gwarancji lub terminu możliwości oddania do zwrotu.</w:t>
-      </w:r>
-    </w:p>
-    <w:p/>
-    <w:p>
-      <w:r>
-        <w:t>W swoim zakresie praca będzie zawierała wizję aplikacji, specyfikację i analizę wymagań, projekt oraz opis implementacji.   W pracy znajduje się także podsumowanie otrzymanych wyników wraz z prezentacją zrealizowanej aplikacji.</w:t>
-      </w:r>
-    </w:p>
-    <w:p>
-      <w:pPr>
-        <w:ind w:firstLine="0"/>
-      </w:pPr>
-    </w:p>
-    <w:p>
-      <w:pPr>
-        <w:pStyle w:val="Nagwek1"/>
-      </w:pPr>
-      <w:bookmarkStart w:id="6" w:name="_Toc24201237"/>
-      <w:r>
-        <w:t>Struktura pracy</w:t>
-      </w:r>
-      <w:bookmarkEnd w:id="6"/>
     </w:p>
     <w:p>
       <w:pPr>
@@ -5244,7 +5242,7 @@
           <w:numId w:val="5"/>
         </w:numPr>
       </w:pPr>
-      <w:bookmarkStart w:id="7" w:name="_Toc24201238"/>
+      <w:bookmarkStart w:id="6" w:name="_Toc24201238"/>
       <w:r>
         <w:t>Opis</w:t>
       </w:r>
@@ -5254,7 +5252,7 @@
       <w:r>
         <w:t>organizacji paragonów</w:t>
       </w:r>
-      <w:bookmarkEnd w:id="7"/>
+      <w:bookmarkEnd w:id="6"/>
     </w:p>
     <w:p>
       <w:pPr>
@@ -5318,11 +5316,11 @@
       <w:r>
         <w:t xml:space="preserve"> </w:t>
       </w:r>
-      <w:bookmarkStart w:id="8" w:name="_Toc24201239"/>
+      <w:bookmarkStart w:id="7" w:name="_Toc24201239"/>
       <w:r>
         <w:t>Aspekt prawny</w:t>
       </w:r>
-      <w:bookmarkEnd w:id="8"/>
+      <w:bookmarkEnd w:id="7"/>
     </w:p>
     <w:p>
       <w:r>
@@ -5462,7 +5460,10 @@
         <w:ind w:firstLine="360"/>
       </w:pPr>
       <w:r>
-        <w:t>Pokazuje to potencjał zaprojektowania wygodnej formy organizacji dowodów zakupów, a co za tym idzie</w:t>
+        <w:t>Pokazuje to potencjał zaprojektowania wygodnej formy organizacji dowodów zakupów</w:t>
+      </w:r>
+      <w:r>
+        <w:t xml:space="preserve"> w formie elektronicznej.</w:t>
       </w:r>
     </w:p>
     <w:p>
@@ -5476,25 +5477,76 @@
       <w:r>
         <w:t xml:space="preserve"> </w:t>
       </w:r>
-      <w:bookmarkStart w:id="9" w:name="_Toc24201240"/>
+      <w:bookmarkStart w:id="8" w:name="_Toc24201240"/>
       <w:r>
         <w:t>Profile użytkowników</w:t>
       </w:r>
-      <w:bookmarkEnd w:id="9"/>
-    </w:p>
-    <w:p>
-      <w:r>
-        <w:t>Dowody zakupów jest wykorzystywany do innych celów</w:t>
-      </w:r>
-      <w:r>
-        <w:t xml:space="preserve"> związku z wadami fabrycznymi zakupionego przez nas produktu. Z tych, a także wielu innych powodów </w:t>
-      </w:r>
+      <w:bookmarkEnd w:id="8"/>
     </w:p>
     <w:p>
       <w:pPr>
         <w:spacing w:after="160" w:line="259" w:lineRule="auto"/>
-        <w:ind w:firstLine="0"/>
-        <w:jc w:val="left"/>
+        <w:ind w:firstLine="348"/>
+      </w:pPr>
+      <w:r>
+        <w:t xml:space="preserve">Dowody zakupów </w:t>
+      </w:r>
+      <w:r>
+        <w:t>znajdują zastosowanie</w:t>
+      </w:r>
+      <w:r>
+        <w:t xml:space="preserve"> w wielu </w:t>
+      </w:r>
+      <w:r>
+        <w:t xml:space="preserve">różnych </w:t>
+      </w:r>
+      <w:r>
+        <w:t>sytuacjach</w:t>
+      </w:r>
+      <w:r>
+        <w:t>. Przeważnie wykorzystywane są one do udowodnienia zakupu w celu oddania go na gwarancje (lub na zwrot gdy polityka firmy na to pozwala). Paragony w codziennym życiu służą także</w:t>
+      </w:r>
+      <w:r>
+        <w:t xml:space="preserve"> grupą lub jednostką do rozliczania się. Na paragonie widnieją przeważnie informacje na temat produktów i ich cen co może posłużyć do łatwego ich wyodrębnienia, a następnie podziału w grupie. Jednostką szczególnie mogą się przydać przy rozliczaniu z delegacji. </w:t>
+      </w:r>
+    </w:p>
+    <w:p>
+      <w:pPr>
+        <w:spacing w:after="160" w:line="259" w:lineRule="auto"/>
+        <w:ind w:firstLine="348"/>
+      </w:pPr>
+      <w:r>
+        <w:t>Przy odsprzedaży posiadając dowód zakupy zyskujemy na zaufaniu/rzetelności oraz</w:t>
+      </w:r>
+      <w:r>
+        <w:t xml:space="preserve"> możliwość wynegocjowania większej ceny gdy dany przedmiot posiada ważną gwarancje. W takim przypadku dołączenie paragonu do sprzedawanego przedmiotu jest kluczowym aspektem przy jego wycenie.</w:t>
+      </w:r>
+      <w:r>
+        <w:t xml:space="preserve"> </w:t>
+      </w:r>
+    </w:p>
+    <w:p>
+      <w:pPr>
+        <w:spacing w:after="160" w:line="259" w:lineRule="auto"/>
+        <w:ind w:firstLine="348"/>
+      </w:pPr>
+      <w:r>
+        <w:t>Paragony również biorą bardzo ważna rolę przy zarządzaniu wydatkami. Ze względu na to, że są najpopularniejszą formą</w:t>
+      </w:r>
+      <w:r>
+        <w:t xml:space="preserve"> dowodów zakupów przechowywanie i kategoryzowanie ich pozwala także na prowadzenie prostej analizie wydatków </w:t>
+      </w:r>
+    </w:p>
+    <w:p>
+      <w:pPr>
+        <w:spacing w:after="160" w:line="259" w:lineRule="auto"/>
+        <w:ind w:firstLine="348"/>
+      </w:pPr>
+    </w:p>
+    <w:p>
+      <w:pPr>
+        <w:spacing w:after="160" w:line="259" w:lineRule="auto"/>
+        <w:ind w:firstLine="348"/>
         <w:rPr>
           <w:rFonts w:eastAsiaTheme="majorEastAsia" w:cstheme="majorBidi"/>
           <w:b/>
@@ -5520,11 +5572,11 @@
           <w:numId w:val="5"/>
         </w:numPr>
       </w:pPr>
-      <w:bookmarkStart w:id="10" w:name="_Toc24201241"/>
+      <w:bookmarkStart w:id="9" w:name="_Toc24201241"/>
       <w:r>
         <w:t>Wizja sytemu</w:t>
       </w:r>
-      <w:bookmarkEnd w:id="10"/>
+      <w:bookmarkEnd w:id="9"/>
     </w:p>
     <w:p>
       <w:pPr>
@@ -5537,11 +5589,270 @@
       <w:r>
         <w:t xml:space="preserve"> </w:t>
       </w:r>
-      <w:bookmarkStart w:id="11" w:name="_Toc24201242"/>
+      <w:bookmarkStart w:id="10" w:name="_Toc24201242"/>
       <w:r>
         <w:t>Wprowadzenie</w:t>
       </w:r>
-      <w:bookmarkEnd w:id="11"/>
+      <w:bookmarkEnd w:id="10"/>
+    </w:p>
+    <w:p>
+      <w:pPr>
+        <w:pStyle w:val="WstepZakonczenie"/>
+        <w:ind w:left="0" w:firstLine="360"/>
+        <w:rPr>
+          <w:b w:val="0"/>
+          <w:sz w:val="24"/>
+          <w:szCs w:val="24"/>
+        </w:rPr>
+      </w:pPr>
+      <w:r>
+        <w:rPr>
+          <w:b w:val="0"/>
+          <w:sz w:val="24"/>
+          <w:szCs w:val="24"/>
+        </w:rPr>
+        <w:t>System służący do organizacji paragonów musi zapewniać kompleksową i co ważne wygodną w użytkowaniu obsługę podstawowych czynności związanych z przechowywaniem, przeszukiwaniem i eksportowaniem dowodów zakupów.</w:t>
+      </w:r>
+      <w:r>
+        <w:rPr>
+          <w:b w:val="0"/>
+          <w:sz w:val="24"/>
+          <w:szCs w:val="24"/>
+        </w:rPr>
+        <w:t xml:space="preserve"> </w:t>
+      </w:r>
+      <w:r>
+        <w:rPr>
+          <w:b w:val="0"/>
+          <w:sz w:val="24"/>
+          <w:szCs w:val="24"/>
+        </w:rPr>
+        <w:t xml:space="preserve">Proponowane rozwiązanie powinno dostarczyć </w:t>
+      </w:r>
+      <w:r>
+        <w:rPr>
+          <w:b w:val="0"/>
+          <w:sz w:val="24"/>
+          <w:szCs w:val="24"/>
+        </w:rPr>
+        <w:t>możliwość</w:t>
+      </w:r>
+      <w:r>
+        <w:rPr>
+          <w:b w:val="0"/>
+          <w:sz w:val="24"/>
+          <w:szCs w:val="24"/>
+        </w:rPr>
+        <w:t xml:space="preserve"> ich</w:t>
+      </w:r>
+      <w:r>
+        <w:rPr>
+          <w:b w:val="0"/>
+          <w:sz w:val="24"/>
+          <w:szCs w:val="24"/>
+        </w:rPr>
+        <w:t xml:space="preserve"> dodawania</w:t>
+      </w:r>
+      <w:r>
+        <w:rPr>
+          <w:b w:val="0"/>
+          <w:sz w:val="24"/>
+          <w:szCs w:val="24"/>
+        </w:rPr>
+        <w:t xml:space="preserve"> i kategoryzowania</w:t>
+      </w:r>
+      <w:r>
+        <w:rPr>
+          <w:b w:val="0"/>
+          <w:sz w:val="24"/>
+          <w:szCs w:val="24"/>
+        </w:rPr>
+        <w:t>. Proces ten powinien minimalizować liczbę akcji jakie są potrzebne do dodania paragon</w:t>
+      </w:r>
+      <w:r>
+        <w:rPr>
+          <w:b w:val="0"/>
+          <w:sz w:val="24"/>
+          <w:szCs w:val="24"/>
+        </w:rPr>
+        <w:t xml:space="preserve">u </w:t>
+      </w:r>
+      <w:r>
+        <w:rPr>
+          <w:b w:val="0"/>
+          <w:sz w:val="24"/>
+          <w:szCs w:val="24"/>
+        </w:rPr>
+        <w:t xml:space="preserve">poprzez skanowanie </w:t>
+      </w:r>
+      <w:r>
+        <w:rPr>
+          <w:b w:val="0"/>
+          <w:sz w:val="24"/>
+          <w:szCs w:val="24"/>
+        </w:rPr>
+        <w:t xml:space="preserve">ich </w:t>
+      </w:r>
+      <w:r>
+        <w:rPr>
+          <w:b w:val="0"/>
+          <w:sz w:val="24"/>
+          <w:szCs w:val="24"/>
+        </w:rPr>
+        <w:t>i ekstrahowanie podstawowych informacji z nimi związanymi</w:t>
+      </w:r>
+      <w:r>
+        <w:rPr>
+          <w:b w:val="0"/>
+          <w:sz w:val="24"/>
+          <w:szCs w:val="24"/>
+        </w:rPr>
+        <w:t xml:space="preserve">. </w:t>
+      </w:r>
+      <w:r>
+        <w:rPr>
+          <w:b w:val="0"/>
+          <w:sz w:val="24"/>
+          <w:szCs w:val="24"/>
+        </w:rPr>
+        <w:t xml:space="preserve">Pomocnym narzędziem przy organizacji paragonów jest </w:t>
+      </w:r>
+      <w:r>
+        <w:rPr>
+          <w:b w:val="0"/>
+          <w:sz w:val="24"/>
+          <w:szCs w:val="24"/>
+        </w:rPr>
+        <w:t>tworzenie spersonalizowanych kategorii</w:t>
+      </w:r>
+      <w:r>
+        <w:rPr>
+          <w:b w:val="0"/>
+          <w:sz w:val="24"/>
+          <w:szCs w:val="24"/>
+        </w:rPr>
+        <w:t>.</w:t>
+      </w:r>
+      <w:r>
+        <w:rPr>
+          <w:b w:val="0"/>
+          <w:sz w:val="24"/>
+          <w:szCs w:val="24"/>
+        </w:rPr>
+        <w:t xml:space="preserve"> </w:t>
+      </w:r>
+      <w:r>
+        <w:rPr>
+          <w:b w:val="0"/>
+          <w:sz w:val="24"/>
+          <w:szCs w:val="24"/>
+        </w:rPr>
+        <w:t>Powinn</w:t>
+      </w:r>
+      <w:r>
+        <w:rPr>
+          <w:b w:val="0"/>
+          <w:sz w:val="24"/>
+          <w:szCs w:val="24"/>
+        </w:rPr>
+        <w:t>a zatem</w:t>
+      </w:r>
+      <w:r>
+        <w:rPr>
+          <w:b w:val="0"/>
+          <w:sz w:val="24"/>
+          <w:szCs w:val="24"/>
+        </w:rPr>
+        <w:t xml:space="preserve"> zaistnień możliwość tworzenia </w:t>
+      </w:r>
+      <w:r>
+        <w:rPr>
+          <w:b w:val="0"/>
+          <w:sz w:val="24"/>
+          <w:szCs w:val="24"/>
+        </w:rPr>
+        <w:t>własnych kategorii</w:t>
+      </w:r>
+      <w:r>
+        <w:rPr>
+          <w:b w:val="0"/>
+          <w:sz w:val="24"/>
+          <w:szCs w:val="24"/>
+        </w:rPr>
+        <w:t>.</w:t>
+      </w:r>
+      <w:r>
+        <w:rPr>
+          <w:b w:val="0"/>
+          <w:sz w:val="24"/>
+          <w:szCs w:val="24"/>
+        </w:rPr>
+        <w:t xml:space="preserve"> Pomocnym elementem dotyczącym kategorii byłaby możliwość prowadzenia statystyk związanych z wydatkami na dana kategorie oraz możliwość tworzenia budżetów związanych z nimi.</w:t>
+      </w:r>
+      <w:r>
+        <w:rPr>
+          <w:b w:val="0"/>
+          <w:sz w:val="24"/>
+          <w:szCs w:val="24"/>
+        </w:rPr>
+        <w:t xml:space="preserve"> </w:t>
+      </w:r>
+      <w:r>
+        <w:rPr>
+          <w:b w:val="0"/>
+          <w:sz w:val="24"/>
+          <w:szCs w:val="24"/>
+        </w:rPr>
+        <w:t xml:space="preserve">Z czasem, gdy liczba paragonów w poszczególnych kategoriach będzie zbyt duża by </w:t>
+      </w:r>
+      <w:r>
+        <w:rPr>
+          <w:b w:val="0"/>
+          <w:sz w:val="24"/>
+          <w:szCs w:val="24"/>
+        </w:rPr>
+        <w:t>móc łatwo znajdować dane paragony</w:t>
+      </w:r>
+      <w:r>
+        <w:rPr>
+          <w:b w:val="0"/>
+          <w:sz w:val="24"/>
+          <w:szCs w:val="24"/>
+        </w:rPr>
+        <w:t xml:space="preserve">, powinien istnieć sposób ich przeszukiwania. </w:t>
+      </w:r>
+      <w:r>
+        <w:rPr>
+          <w:b w:val="0"/>
+          <w:sz w:val="24"/>
+          <w:szCs w:val="24"/>
+        </w:rPr>
+        <w:t>System powinien także zapewniać możliwość informowania o nadchodzących kończących się terminach kończących gwarancje.</w:t>
+      </w:r>
+      <w:r>
+        <w:rPr>
+          <w:b w:val="0"/>
+          <w:sz w:val="24"/>
+          <w:szCs w:val="24"/>
+        </w:rPr>
+        <w:t xml:space="preserve"> Gdy nadejdzie moment wykorzystania danego paragonów powinna istnieć możliwość ich eksportowania lub eksportowania całych kategorii, gdyż mogą dotyczyć delegacji.</w:t>
+      </w:r>
+      <w:r>
+        <w:rPr>
+          <w:b w:val="0"/>
+          <w:sz w:val="24"/>
+          <w:szCs w:val="24"/>
+        </w:rPr>
+        <w:t xml:space="preserve"> Dowody zakupów powinny być przechowywane i aktualizowane w chmurze, co pozwoli na</w:t>
+      </w:r>
+      <w:r>
+        <w:rPr>
+          <w:b w:val="0"/>
+          <w:sz w:val="24"/>
+          <w:szCs w:val="24"/>
+        </w:rPr>
+        <w:t xml:space="preserve"> ich łatwe przenoszenie między telefonami.</w:t>
+      </w:r>
     </w:p>
     <w:p>
       <w:pPr>
@@ -5551,14 +5862,596 @@
           <w:numId w:val="5"/>
         </w:numPr>
       </w:pPr>
+      <w:bookmarkStart w:id="11" w:name="_Toc24201243"/>
       <w:r>
         <w:t xml:space="preserve"> </w:t>
       </w:r>
-      <w:bookmarkStart w:id="12" w:name="_Toc24201243"/>
       <w:r>
         <w:t>Zidentyfikowanie grupy użytkowników</w:t>
       </w:r>
-      <w:bookmarkEnd w:id="12"/>
+      <w:bookmarkEnd w:id="11"/>
+    </w:p>
+    <w:p>
+      <w:pPr>
+        <w:pStyle w:val="WstepZakonczenie"/>
+        <w:ind w:left="0" w:firstLine="708"/>
+      </w:pPr>
+      <w:r>
+        <w:rPr>
+          <w:b w:val="0"/>
+          <w:sz w:val="24"/>
+          <w:szCs w:val="24"/>
+        </w:rPr>
+        <w:t xml:space="preserve">W przyszłym systemie identyfikujemy </w:t>
+      </w:r>
+      <w:r>
+        <w:rPr>
+          <w:b w:val="0"/>
+          <w:sz w:val="24"/>
+          <w:szCs w:val="24"/>
+        </w:rPr>
+        <w:t>2</w:t>
+      </w:r>
+      <w:r>
+        <w:rPr>
+          <w:b w:val="0"/>
+          <w:sz w:val="24"/>
+          <w:szCs w:val="24"/>
+        </w:rPr>
+        <w:t xml:space="preserve"> grupy użytkowników ze względu na wykorzystanie przechowywanych dowodów zakupów.</w:t>
+      </w:r>
+      <w:r>
+        <w:rPr>
+          <w:b w:val="0"/>
+          <w:sz w:val="24"/>
+          <w:szCs w:val="24"/>
+        </w:rPr>
+        <w:t xml:space="preserve"> Zidentyfikowane</w:t>
+      </w:r>
+      <w:r>
+        <w:rPr>
+          <w:b w:val="0"/>
+          <w:sz w:val="24"/>
+          <w:szCs w:val="24"/>
+        </w:rPr>
+        <w:t xml:space="preserve"> grupy</w:t>
+      </w:r>
+      <w:r>
+        <w:rPr>
+          <w:b w:val="0"/>
+          <w:sz w:val="24"/>
+          <w:szCs w:val="24"/>
+        </w:rPr>
+        <w:t xml:space="preserve"> użytkowników</w:t>
+      </w:r>
+      <w:r>
+        <w:rPr>
+          <w:b w:val="0"/>
+          <w:sz w:val="24"/>
+          <w:szCs w:val="24"/>
+        </w:rPr>
+        <w:t xml:space="preserve"> to: </w:t>
+      </w:r>
+      <w:r>
+        <w:rPr>
+          <w:b w:val="0"/>
+          <w:sz w:val="24"/>
+          <w:szCs w:val="24"/>
+        </w:rPr>
+        <w:t>użytkownicy indywidualni</w:t>
+      </w:r>
+      <w:r>
+        <w:rPr>
+          <w:b w:val="0"/>
+          <w:sz w:val="24"/>
+          <w:szCs w:val="24"/>
+        </w:rPr>
+        <w:t xml:space="preserve"> oraz pracownicy firm (rozliczający się z delegacji)</w:t>
+      </w:r>
+      <w:r>
+        <w:rPr>
+          <w:b w:val="0"/>
+          <w:sz w:val="24"/>
+          <w:szCs w:val="24"/>
+        </w:rPr>
+        <w:t>.</w:t>
+      </w:r>
+      <w:r>
+        <w:rPr>
+          <w:b w:val="0"/>
+          <w:sz w:val="24"/>
+          <w:szCs w:val="24"/>
+        </w:rPr>
+        <w:t xml:space="preserve"> Opisy oraz odpowiedzialności użytkowników zostały zawarte w tabeli 1.</w:t>
+      </w:r>
+      <w:r>
+        <w:rPr>
+          <w:b w:val="0"/>
+          <w:sz w:val="24"/>
+          <w:szCs w:val="24"/>
+        </w:rPr>
+        <w:t xml:space="preserve"> </w:t>
+      </w:r>
+    </w:p>
+    <w:p>
+      <w:pPr>
+        <w:pStyle w:val="Legenda"/>
+        <w:rPr>
+          <w:b/>
+          <w:sz w:val="24"/>
+          <w:szCs w:val="24"/>
+        </w:rPr>
+      </w:pPr>
+      <w:r>
+        <w:t xml:space="preserve">Tabela </w:t>
+      </w:r>
+      <w:fldSimple w:instr=" SEQ Tabela \* ARABIC ">
+        <w:r>
+          <w:rPr>
+            <w:noProof/>
+          </w:rPr>
+          <w:t>1</w:t>
+        </w:r>
+      </w:fldSimple>
+      <w:r>
+        <w:t xml:space="preserve"> Opis użytkowników systemu</w:t>
+      </w:r>
+    </w:p>
+    <w:tbl>
+      <w:tblPr>
+        <w:tblStyle w:val="Tabelalisty4akcent3"/>
+        <w:tblW w:w="8931" w:type="dxa"/>
+        <w:tblLayout w:type="fixed"/>
+        <w:tblLook w:val="02A0" w:firstRow="1" w:lastRow="0" w:firstColumn="1" w:lastColumn="0" w:noHBand="1" w:noVBand="0"/>
+      </w:tblPr>
+      <w:tblGrid>
+        <w:gridCol w:w="1985"/>
+        <w:gridCol w:w="2784"/>
+        <w:gridCol w:w="4162"/>
+      </w:tblGrid>
+      <w:tr>
+        <w:trPr>
+          <w:cnfStyle w:val="100000000000" w:firstRow="1" w:lastRow="0" w:firstColumn="0" w:lastColumn="0" w:oddVBand="0" w:evenVBand="0" w:oddHBand="0" w:evenHBand="0" w:firstRowFirstColumn="0" w:firstRowLastColumn="0" w:lastRowFirstColumn="0" w:lastRowLastColumn="0"/>
+        </w:trPr>
+        <w:tc>
+          <w:tcPr>
+            <w:cnfStyle w:val="001000000000" w:firstRow="0" w:lastRow="0" w:firstColumn="1" w:lastColumn="0" w:oddVBand="0" w:evenVBand="0" w:oddHBand="0" w:evenHBand="0" w:firstRowFirstColumn="0" w:firstRowLastColumn="0" w:lastRowFirstColumn="0" w:lastRowLastColumn="0"/>
+            <w:tcW w:w="1985" w:type="dxa"/>
+          </w:tcPr>
+          <w:p>
+            <w:pPr>
+              <w:widowControl w:val="0"/>
+              <w:spacing w:line="240" w:lineRule="atLeast"/>
+              <w:ind w:firstLine="0"/>
+              <w:jc w:val="left"/>
+              <w:rPr>
+                <w:rFonts w:eastAsia="Times New Roman" w:cs="Times New Roman"/>
+                <w:sz w:val="20"/>
+                <w:szCs w:val="20"/>
+              </w:rPr>
+            </w:pPr>
+            <w:r>
+              <w:rPr>
+                <w:rFonts w:eastAsia="Times New Roman" w:cs="Times New Roman"/>
+                <w:sz w:val="20"/>
+                <w:szCs w:val="20"/>
+              </w:rPr>
+              <w:t>Nazwa</w:t>
+            </w:r>
+          </w:p>
+        </w:tc>
+        <w:tc>
+          <w:tcPr>
+            <w:cnfStyle w:val="000010000000" w:firstRow="0" w:lastRow="0" w:firstColumn="0" w:lastColumn="0" w:oddVBand="1" w:evenVBand="0" w:oddHBand="0" w:evenHBand="0" w:firstRowFirstColumn="0" w:firstRowLastColumn="0" w:lastRowFirstColumn="0" w:lastRowLastColumn="0"/>
+            <w:tcW w:w="2784" w:type="dxa"/>
+          </w:tcPr>
+          <w:p>
+            <w:pPr>
+              <w:widowControl w:val="0"/>
+              <w:spacing w:line="240" w:lineRule="atLeast"/>
+              <w:ind w:firstLine="0"/>
+              <w:jc w:val="left"/>
+              <w:rPr>
+                <w:rFonts w:eastAsia="Times New Roman" w:cs="Times New Roman"/>
+                <w:sz w:val="20"/>
+                <w:szCs w:val="20"/>
+              </w:rPr>
+            </w:pPr>
+            <w:r>
+              <w:rPr>
+                <w:rFonts w:eastAsia="Times New Roman" w:cs="Times New Roman"/>
+                <w:sz w:val="20"/>
+                <w:szCs w:val="20"/>
+              </w:rPr>
+              <w:t>Opis</w:t>
+            </w:r>
+          </w:p>
+        </w:tc>
+        <w:tc>
+          <w:tcPr>
+            <w:tcW w:w="4162" w:type="dxa"/>
+          </w:tcPr>
+          <w:p>
+            <w:pPr>
+              <w:widowControl w:val="0"/>
+              <w:spacing w:line="240" w:lineRule="atLeast"/>
+              <w:ind w:firstLine="0"/>
+              <w:jc w:val="left"/>
+              <w:cnfStyle w:val="100000000000" w:firstRow="1" w:lastRow="0" w:firstColumn="0" w:lastColumn="0" w:oddVBand="0" w:evenVBand="0" w:oddHBand="0" w:evenHBand="0" w:firstRowFirstColumn="0" w:firstRowLastColumn="0" w:lastRowFirstColumn="0" w:lastRowLastColumn="0"/>
+              <w:rPr>
+                <w:rFonts w:eastAsia="Times New Roman" w:cs="Times New Roman"/>
+                <w:sz w:val="20"/>
+                <w:szCs w:val="20"/>
+              </w:rPr>
+            </w:pPr>
+            <w:r>
+              <w:rPr>
+                <w:rFonts w:eastAsia="Times New Roman" w:cs="Times New Roman"/>
+                <w:sz w:val="20"/>
+                <w:szCs w:val="20"/>
+              </w:rPr>
+              <w:t>Odpowiedzialności</w:t>
+            </w:r>
+          </w:p>
+        </w:tc>
+      </w:tr>
+      <w:tr>
+        <w:tc>
+          <w:tcPr>
+            <w:cnfStyle w:val="001000000000" w:firstRow="0" w:lastRow="0" w:firstColumn="1" w:lastColumn="0" w:oddVBand="0" w:evenVBand="0" w:oddHBand="0" w:evenHBand="0" w:firstRowFirstColumn="0" w:firstRowLastColumn="0" w:lastRowFirstColumn="0" w:lastRowLastColumn="0"/>
+            <w:tcW w:w="1985" w:type="dxa"/>
+          </w:tcPr>
+          <w:p>
+            <w:pPr>
+              <w:tabs>
+                <w:tab w:val="left" w:pos="540"/>
+                <w:tab w:val="left" w:pos="1260"/>
+              </w:tabs>
+              <w:spacing w:after="120"/>
+              <w:ind w:firstLine="0"/>
+              <w:jc w:val="left"/>
+              <w:rPr>
+                <w:rFonts w:ascii="Times" w:eastAsia="Times New Roman" w:hAnsi="Times" w:cs="Times New Roman"/>
+                <w:color w:val="000000"/>
+                <w:sz w:val="20"/>
+                <w:szCs w:val="20"/>
+              </w:rPr>
+            </w:pPr>
+            <w:r>
+              <w:rPr>
+                <w:rFonts w:ascii="Times" w:eastAsia="Times New Roman" w:hAnsi="Times" w:cs="Times New Roman"/>
+                <w:color w:val="000000"/>
+                <w:sz w:val="20"/>
+                <w:szCs w:val="20"/>
+              </w:rPr>
+              <w:t>Użytkownik indywidualny</w:t>
+            </w:r>
+          </w:p>
+        </w:tc>
+        <w:tc>
+          <w:tcPr>
+            <w:cnfStyle w:val="000010000000" w:firstRow="0" w:lastRow="0" w:firstColumn="0" w:lastColumn="0" w:oddVBand="1" w:evenVBand="0" w:oddHBand="0" w:evenHBand="0" w:firstRowFirstColumn="0" w:firstRowLastColumn="0" w:lastRowFirstColumn="0" w:lastRowLastColumn="0"/>
+            <w:tcW w:w="2784" w:type="dxa"/>
+          </w:tcPr>
+          <w:p>
+            <w:pPr>
+              <w:tabs>
+                <w:tab w:val="left" w:pos="540"/>
+                <w:tab w:val="left" w:pos="1260"/>
+              </w:tabs>
+              <w:spacing w:after="120"/>
+              <w:ind w:firstLine="0"/>
+              <w:jc w:val="left"/>
+              <w:rPr>
+                <w:rFonts w:ascii="Times" w:eastAsia="Times New Roman" w:hAnsi="Times" w:cs="Times New Roman"/>
+                <w:color w:val="000000"/>
+                <w:sz w:val="20"/>
+                <w:szCs w:val="20"/>
+              </w:rPr>
+            </w:pPr>
+            <w:r>
+              <w:rPr>
+                <w:rFonts w:ascii="Times" w:eastAsia="Times New Roman" w:hAnsi="Times" w:cs="Times New Roman"/>
+                <w:color w:val="000000"/>
+                <w:sz w:val="20"/>
+                <w:szCs w:val="20"/>
+              </w:rPr>
+              <w:t>Osoba indywidualna</w:t>
+            </w:r>
+            <w:r>
+              <w:rPr>
+                <w:rFonts w:ascii="Times" w:eastAsia="Times New Roman" w:hAnsi="Times" w:cs="Times New Roman"/>
+                <w:color w:val="000000"/>
+                <w:sz w:val="20"/>
+                <w:szCs w:val="20"/>
+              </w:rPr>
+              <w:t xml:space="preserve"> zajmująca się organizacją paragonów na potrzeby własne</w:t>
+            </w:r>
+          </w:p>
+        </w:tc>
+        <w:tc>
+          <w:tcPr>
+            <w:tcW w:w="4162" w:type="dxa"/>
+          </w:tcPr>
+          <w:p>
+            <w:pPr>
+              <w:tabs>
+                <w:tab w:val="left" w:pos="540"/>
+                <w:tab w:val="left" w:pos="1260"/>
+              </w:tabs>
+              <w:spacing w:after="120"/>
+              <w:ind w:firstLine="0"/>
+              <w:jc w:val="left"/>
+              <w:cnfStyle w:val="000000000000" w:firstRow="0" w:lastRow="0" w:firstColumn="0" w:lastColumn="0" w:oddVBand="0" w:evenVBand="0" w:oddHBand="0" w:evenHBand="0" w:firstRowFirstColumn="0" w:firstRowLastColumn="0" w:lastRowFirstColumn="0" w:lastRowLastColumn="0"/>
+              <w:rPr>
+                <w:rFonts w:ascii="Times" w:eastAsia="Times New Roman" w:hAnsi="Times" w:cs="Times New Roman"/>
+                <w:color w:val="000000"/>
+                <w:sz w:val="20"/>
+                <w:szCs w:val="20"/>
+              </w:rPr>
+            </w:pPr>
+            <w:r>
+              <w:rPr>
+                <w:rFonts w:ascii="Times" w:eastAsia="Times New Roman" w:hAnsi="Times" w:cs="Times New Roman"/>
+                <w:color w:val="000000"/>
+                <w:sz w:val="20"/>
+                <w:szCs w:val="20"/>
+              </w:rPr>
+              <w:t>Zbieranie i ewidencjonowanie paragonów</w:t>
+            </w:r>
+            <w:r>
+              <w:rPr>
+                <w:rFonts w:ascii="Times" w:eastAsia="Times New Roman" w:hAnsi="Times" w:cs="Times New Roman"/>
+                <w:color w:val="000000"/>
+                <w:sz w:val="20"/>
+                <w:szCs w:val="20"/>
+              </w:rPr>
+              <w:t>.</w:t>
+            </w:r>
+          </w:p>
+          <w:p>
+            <w:pPr>
+              <w:keepLines/>
+              <w:widowControl w:val="0"/>
+              <w:spacing w:after="120"/>
+              <w:ind w:firstLine="0"/>
+              <w:jc w:val="left"/>
+              <w:cnfStyle w:val="000000000000" w:firstRow="0" w:lastRow="0" w:firstColumn="0" w:lastColumn="0" w:oddVBand="0" w:evenVBand="0" w:oddHBand="0" w:evenHBand="0" w:firstRowFirstColumn="0" w:firstRowLastColumn="0" w:lastRowFirstColumn="0" w:lastRowLastColumn="0"/>
+              <w:rPr>
+                <w:rFonts w:eastAsia="Times New Roman" w:cs="Times New Roman"/>
+                <w:sz w:val="20"/>
+                <w:szCs w:val="20"/>
+              </w:rPr>
+            </w:pPr>
+            <w:r>
+              <w:rPr>
+                <w:rFonts w:eastAsia="Times New Roman" w:cs="Times New Roman"/>
+                <w:sz w:val="20"/>
+                <w:szCs w:val="20"/>
+              </w:rPr>
+              <w:t>Analiza wydatków</w:t>
+            </w:r>
+            <w:r>
+              <w:rPr>
+                <w:rFonts w:eastAsia="Times New Roman" w:cs="Times New Roman"/>
+                <w:sz w:val="20"/>
+                <w:szCs w:val="20"/>
+              </w:rPr>
+              <w:t>.</w:t>
+            </w:r>
+          </w:p>
+          <w:p>
+            <w:pPr>
+              <w:keepLines/>
+              <w:widowControl w:val="0"/>
+              <w:spacing w:after="120"/>
+              <w:ind w:firstLine="0"/>
+              <w:jc w:val="left"/>
+              <w:cnfStyle w:val="000000000000" w:firstRow="0" w:lastRow="0" w:firstColumn="0" w:lastColumn="0" w:oddVBand="0" w:evenVBand="0" w:oddHBand="0" w:evenHBand="0" w:firstRowFirstColumn="0" w:firstRowLastColumn="0" w:lastRowFirstColumn="0" w:lastRowLastColumn="0"/>
+              <w:rPr>
+                <w:rFonts w:eastAsia="Times New Roman" w:cs="Times New Roman"/>
+                <w:sz w:val="20"/>
+                <w:szCs w:val="20"/>
+              </w:rPr>
+            </w:pPr>
+            <w:r>
+              <w:rPr>
+                <w:rFonts w:eastAsia="Times New Roman" w:cs="Times New Roman"/>
+                <w:sz w:val="20"/>
+                <w:szCs w:val="20"/>
+              </w:rPr>
+              <w:t>Pamiętanie o nadchodzących terminach kończących gwarancje</w:t>
+            </w:r>
+            <w:r>
+              <w:rPr>
+                <w:rFonts w:eastAsia="Times New Roman" w:cs="Times New Roman"/>
+                <w:sz w:val="20"/>
+                <w:szCs w:val="20"/>
+              </w:rPr>
+              <w:t>.</w:t>
+            </w:r>
+          </w:p>
+        </w:tc>
+      </w:tr>
+      <w:tr>
+        <w:tc>
+          <w:tcPr>
+            <w:cnfStyle w:val="001000000000" w:firstRow="0" w:lastRow="0" w:firstColumn="1" w:lastColumn="0" w:oddVBand="0" w:evenVBand="0" w:oddHBand="0" w:evenHBand="0" w:firstRowFirstColumn="0" w:firstRowLastColumn="0" w:lastRowFirstColumn="0" w:lastRowLastColumn="0"/>
+            <w:tcW w:w="1985" w:type="dxa"/>
+          </w:tcPr>
+          <w:p>
+            <w:pPr>
+              <w:tabs>
+                <w:tab w:val="left" w:pos="540"/>
+                <w:tab w:val="left" w:pos="1260"/>
+              </w:tabs>
+              <w:spacing w:after="120"/>
+              <w:ind w:firstLine="0"/>
+              <w:jc w:val="left"/>
+              <w:rPr>
+                <w:rFonts w:ascii="Times" w:eastAsia="Times New Roman" w:hAnsi="Times" w:cs="Times New Roman"/>
+                <w:color w:val="000000"/>
+                <w:sz w:val="20"/>
+                <w:szCs w:val="20"/>
+              </w:rPr>
+            </w:pPr>
+            <w:r>
+              <w:rPr>
+                <w:rFonts w:ascii="Times" w:eastAsia="Times New Roman" w:hAnsi="Times" w:cs="Times New Roman"/>
+                <w:color w:val="000000"/>
+                <w:sz w:val="20"/>
+                <w:szCs w:val="20"/>
+              </w:rPr>
+              <w:t>Pracownik firmy</w:t>
+            </w:r>
+          </w:p>
+        </w:tc>
+        <w:tc>
+          <w:tcPr>
+            <w:cnfStyle w:val="000010000000" w:firstRow="0" w:lastRow="0" w:firstColumn="0" w:lastColumn="0" w:oddVBand="1" w:evenVBand="0" w:oddHBand="0" w:evenHBand="0" w:firstRowFirstColumn="0" w:firstRowLastColumn="0" w:lastRowFirstColumn="0" w:lastRowLastColumn="0"/>
+            <w:tcW w:w="2784" w:type="dxa"/>
+          </w:tcPr>
+          <w:p>
+            <w:pPr>
+              <w:tabs>
+                <w:tab w:val="left" w:pos="540"/>
+                <w:tab w:val="left" w:pos="1260"/>
+              </w:tabs>
+              <w:spacing w:after="120"/>
+              <w:ind w:firstLine="0"/>
+              <w:jc w:val="left"/>
+              <w:rPr>
+                <w:rFonts w:ascii="Times" w:eastAsia="Times New Roman" w:hAnsi="Times" w:cs="Times New Roman"/>
+                <w:color w:val="000000"/>
+                <w:sz w:val="20"/>
+                <w:szCs w:val="20"/>
+              </w:rPr>
+            </w:pPr>
+            <w:r>
+              <w:rPr>
+                <w:rFonts w:ascii="Times" w:eastAsia="Times New Roman" w:hAnsi="Times" w:cs="Times New Roman"/>
+                <w:color w:val="000000"/>
+                <w:sz w:val="20"/>
+                <w:szCs w:val="20"/>
+              </w:rPr>
+              <w:t>Osoba pracująca w firmie biorąca udział w delegacjach</w:t>
+            </w:r>
+          </w:p>
+        </w:tc>
+        <w:tc>
+          <w:tcPr>
+            <w:tcW w:w="4162" w:type="dxa"/>
+          </w:tcPr>
+          <w:p>
+            <w:pPr>
+              <w:tabs>
+                <w:tab w:val="left" w:pos="540"/>
+                <w:tab w:val="left" w:pos="1260"/>
+              </w:tabs>
+              <w:spacing w:after="120"/>
+              <w:ind w:firstLine="0"/>
+              <w:jc w:val="left"/>
+              <w:cnfStyle w:val="000000000000" w:firstRow="0" w:lastRow="0" w:firstColumn="0" w:lastColumn="0" w:oddVBand="0" w:evenVBand="0" w:oddHBand="0" w:evenHBand="0" w:firstRowFirstColumn="0" w:firstRowLastColumn="0" w:lastRowFirstColumn="0" w:lastRowLastColumn="0"/>
+              <w:rPr>
+                <w:rFonts w:ascii="Times" w:eastAsia="Times New Roman" w:hAnsi="Times" w:cs="Times New Roman"/>
+                <w:color w:val="000000"/>
+                <w:sz w:val="20"/>
+                <w:szCs w:val="20"/>
+              </w:rPr>
+            </w:pPr>
+            <w:r>
+              <w:rPr>
+                <w:rFonts w:ascii="Times" w:eastAsia="Times New Roman" w:hAnsi="Times" w:cs="Times New Roman"/>
+                <w:color w:val="000000"/>
+                <w:sz w:val="20"/>
+                <w:szCs w:val="20"/>
+              </w:rPr>
+              <w:t>Przechowywanie paragonów</w:t>
+            </w:r>
+            <w:r>
+              <w:rPr>
+                <w:rFonts w:ascii="Times" w:eastAsia="Times New Roman" w:hAnsi="Times" w:cs="Times New Roman"/>
+                <w:color w:val="000000"/>
+                <w:sz w:val="20"/>
+                <w:szCs w:val="20"/>
+              </w:rPr>
+              <w:t>.</w:t>
+            </w:r>
+          </w:p>
+          <w:p>
+            <w:pPr>
+              <w:tabs>
+                <w:tab w:val="left" w:pos="540"/>
+                <w:tab w:val="left" w:pos="1260"/>
+              </w:tabs>
+              <w:spacing w:after="120"/>
+              <w:ind w:firstLine="0"/>
+              <w:jc w:val="left"/>
+              <w:cnfStyle w:val="000000000000" w:firstRow="0" w:lastRow="0" w:firstColumn="0" w:lastColumn="0" w:oddVBand="0" w:evenVBand="0" w:oddHBand="0" w:evenHBand="0" w:firstRowFirstColumn="0" w:firstRowLastColumn="0" w:lastRowFirstColumn="0" w:lastRowLastColumn="0"/>
+              <w:rPr>
+                <w:rFonts w:ascii="Times" w:eastAsia="Times New Roman" w:hAnsi="Times" w:cs="Times New Roman"/>
+                <w:color w:val="000000"/>
+                <w:sz w:val="20"/>
+                <w:szCs w:val="20"/>
+              </w:rPr>
+            </w:pPr>
+            <w:r>
+              <w:rPr>
+                <w:rFonts w:ascii="Times" w:eastAsia="Times New Roman" w:hAnsi="Times" w:cs="Times New Roman"/>
+                <w:color w:val="000000"/>
+                <w:sz w:val="20"/>
+                <w:szCs w:val="20"/>
+              </w:rPr>
+              <w:t>Zarządzanie budżetem.</w:t>
+            </w:r>
+          </w:p>
+          <w:p>
+            <w:pPr>
+              <w:tabs>
+                <w:tab w:val="left" w:pos="540"/>
+                <w:tab w:val="left" w:pos="1260"/>
+              </w:tabs>
+              <w:spacing w:after="120"/>
+              <w:ind w:firstLine="0"/>
+              <w:jc w:val="left"/>
+              <w:cnfStyle w:val="000000000000" w:firstRow="0" w:lastRow="0" w:firstColumn="0" w:lastColumn="0" w:oddVBand="0" w:evenVBand="0" w:oddHBand="0" w:evenHBand="0" w:firstRowFirstColumn="0" w:firstRowLastColumn="0" w:lastRowFirstColumn="0" w:lastRowLastColumn="0"/>
+              <w:rPr>
+                <w:rFonts w:ascii="Times" w:eastAsia="Times New Roman" w:hAnsi="Times" w:cs="Times New Roman"/>
+                <w:color w:val="000000"/>
+                <w:sz w:val="20"/>
+                <w:szCs w:val="20"/>
+              </w:rPr>
+            </w:pPr>
+            <w:r>
+              <w:rPr>
+                <w:rFonts w:ascii="Times" w:eastAsia="Times New Roman" w:hAnsi="Times" w:cs="Times New Roman"/>
+                <w:color w:val="000000"/>
+                <w:sz w:val="20"/>
+                <w:szCs w:val="20"/>
+              </w:rPr>
+              <w:t>Zaniesienie paragonów do działu księgowości w celu ich zaewidencjonowania</w:t>
+            </w:r>
+            <w:r>
+              <w:rPr>
+                <w:rFonts w:ascii="Times" w:eastAsia="Times New Roman" w:hAnsi="Times" w:cs="Times New Roman"/>
+                <w:color w:val="000000"/>
+                <w:sz w:val="20"/>
+                <w:szCs w:val="20"/>
+              </w:rPr>
+              <w:t>.</w:t>
+            </w:r>
+          </w:p>
+        </w:tc>
+      </w:tr>
+    </w:tbl>
+    <w:p>
+      <w:pPr>
+        <w:pStyle w:val="WstepZakonczenie"/>
+        <w:ind w:left="792" w:firstLine="0"/>
+      </w:pPr>
+      <w:r>
+        <w:br w:type="page"/>
+      </w:r>
     </w:p>
     <w:p>
       <w:pPr>
@@ -5569,13 +6462,1323 @@
         </w:numPr>
       </w:pPr>
       <w:r>
+        <w:lastRenderedPageBreak/>
         <w:t xml:space="preserve"> </w:t>
       </w:r>
-      <w:bookmarkStart w:id="13" w:name="_Toc24201244"/>
+      <w:bookmarkStart w:id="12" w:name="_Toc24201244"/>
       <w:r>
         <w:t>Potrzeby i cechy</w:t>
       </w:r>
-      <w:bookmarkEnd w:id="13"/>
+      <w:bookmarkEnd w:id="12"/>
+    </w:p>
+    <w:p>
+      <w:pPr>
+        <w:pStyle w:val="WstepZakonczenie"/>
+        <w:ind w:left="360" w:firstLine="0"/>
+        <w:rPr>
+          <w:b w:val="0"/>
+          <w:sz w:val="24"/>
+          <w:szCs w:val="24"/>
+        </w:rPr>
+      </w:pPr>
+      <w:r>
+        <w:rPr>
+          <w:b w:val="0"/>
+          <w:sz w:val="24"/>
+          <w:szCs w:val="24"/>
+        </w:rPr>
+        <w:t>Tabela 2. Przedstawia potrzeby użytkowników oraz jakie cechy przyszłego systemu wynikają z nich.</w:t>
+      </w:r>
+    </w:p>
+    <w:p>
+      <w:pPr>
+        <w:pStyle w:val="Legenda"/>
+      </w:pPr>
+      <w:r>
+        <w:rPr>
+          <w:b/>
+          <w:sz w:val="24"/>
+          <w:szCs w:val="24"/>
+        </w:rPr>
+        <w:t xml:space="preserve"> </w:t>
+      </w:r>
+      <w:r>
+        <w:t xml:space="preserve">Tabela </w:t>
+      </w:r>
+      <w:fldSimple w:instr=" SEQ Tabela \* ARABIC ">
+        <w:r>
+          <w:rPr>
+            <w:noProof/>
+          </w:rPr>
+          <w:t>2</w:t>
+        </w:r>
+      </w:fldSimple>
+    </w:p>
+    <w:tbl>
+      <w:tblPr>
+        <w:tblStyle w:val="Tabelalisty4akcent3"/>
+        <w:tblW w:w="8931" w:type="dxa"/>
+        <w:tblLayout w:type="fixed"/>
+        <w:tblLook w:val="02A0" w:firstRow="1" w:lastRow="0" w:firstColumn="1" w:lastColumn="0" w:noHBand="1" w:noVBand="0"/>
+      </w:tblPr>
+      <w:tblGrid>
+        <w:gridCol w:w="3510"/>
+        <w:gridCol w:w="1134"/>
+        <w:gridCol w:w="4287"/>
+      </w:tblGrid>
+      <w:tr>
+        <w:trPr>
+          <w:cnfStyle w:val="100000000000" w:firstRow="1" w:lastRow="0" w:firstColumn="0" w:lastColumn="0" w:oddVBand="0" w:evenVBand="0" w:oddHBand="0" w:evenHBand="0" w:firstRowFirstColumn="0" w:firstRowLastColumn="0" w:lastRowFirstColumn="0" w:lastRowLastColumn="0"/>
+        </w:trPr>
+        <w:tc>
+          <w:tcPr>
+            <w:cnfStyle w:val="001000000000" w:firstRow="0" w:lastRow="0" w:firstColumn="1" w:lastColumn="0" w:oddVBand="0" w:evenVBand="0" w:oddHBand="0" w:evenHBand="0" w:firstRowFirstColumn="0" w:firstRowLastColumn="0" w:lastRowFirstColumn="0" w:lastRowLastColumn="0"/>
+            <w:tcW w:w="3510" w:type="dxa"/>
+          </w:tcPr>
+          <w:p>
+            <w:pPr>
+              <w:widowControl w:val="0"/>
+              <w:spacing w:line="240" w:lineRule="atLeast"/>
+              <w:ind w:firstLine="0"/>
+              <w:jc w:val="left"/>
+              <w:rPr>
+                <w:rFonts w:eastAsia="Times New Roman" w:cs="Times New Roman"/>
+                <w:sz w:val="20"/>
+                <w:szCs w:val="20"/>
+              </w:rPr>
+            </w:pPr>
+            <w:r>
+              <w:rPr>
+                <w:rFonts w:eastAsia="Times New Roman" w:cs="Times New Roman"/>
+                <w:sz w:val="20"/>
+                <w:szCs w:val="20"/>
+              </w:rPr>
+              <w:t>Potrzeba</w:t>
+            </w:r>
+          </w:p>
+        </w:tc>
+        <w:tc>
+          <w:tcPr>
+            <w:cnfStyle w:val="000010000000" w:firstRow="0" w:lastRow="0" w:firstColumn="0" w:lastColumn="0" w:oddVBand="1" w:evenVBand="0" w:oddHBand="0" w:evenHBand="0" w:firstRowFirstColumn="0" w:firstRowLastColumn="0" w:lastRowFirstColumn="0" w:lastRowLastColumn="0"/>
+            <w:tcW w:w="1134" w:type="dxa"/>
+          </w:tcPr>
+          <w:p>
+            <w:pPr>
+              <w:widowControl w:val="0"/>
+              <w:spacing w:line="240" w:lineRule="atLeast"/>
+              <w:ind w:firstLine="0"/>
+              <w:jc w:val="left"/>
+              <w:rPr>
+                <w:rFonts w:eastAsia="Times New Roman" w:cs="Times New Roman"/>
+                <w:sz w:val="20"/>
+                <w:szCs w:val="20"/>
+              </w:rPr>
+            </w:pPr>
+            <w:r>
+              <w:rPr>
+                <w:rFonts w:eastAsia="Times New Roman" w:cs="Times New Roman"/>
+                <w:sz w:val="20"/>
+                <w:szCs w:val="20"/>
+              </w:rPr>
+              <w:t>Priorytet</w:t>
+            </w:r>
+          </w:p>
+        </w:tc>
+        <w:tc>
+          <w:tcPr>
+            <w:tcW w:w="4287" w:type="dxa"/>
+          </w:tcPr>
+          <w:p>
+            <w:pPr>
+              <w:widowControl w:val="0"/>
+              <w:spacing w:line="240" w:lineRule="atLeast"/>
+              <w:ind w:firstLine="0"/>
+              <w:jc w:val="left"/>
+              <w:cnfStyle w:val="100000000000" w:firstRow="1" w:lastRow="0" w:firstColumn="0" w:lastColumn="0" w:oddVBand="0" w:evenVBand="0" w:oddHBand="0" w:evenHBand="0" w:firstRowFirstColumn="0" w:firstRowLastColumn="0" w:lastRowFirstColumn="0" w:lastRowLastColumn="0"/>
+              <w:rPr>
+                <w:rFonts w:eastAsia="Times New Roman" w:cs="Times New Roman"/>
+                <w:sz w:val="20"/>
+                <w:szCs w:val="20"/>
+              </w:rPr>
+            </w:pPr>
+            <w:r>
+              <w:rPr>
+                <w:rFonts w:eastAsia="Times New Roman" w:cs="Times New Roman"/>
+                <w:sz w:val="20"/>
+                <w:szCs w:val="20"/>
+              </w:rPr>
+              <w:t>Cechy</w:t>
+            </w:r>
+          </w:p>
+        </w:tc>
+      </w:tr>
+      <w:tr>
+        <w:tc>
+          <w:tcPr>
+            <w:cnfStyle w:val="001000000000" w:firstRow="0" w:lastRow="0" w:firstColumn="1" w:lastColumn="0" w:oddVBand="0" w:evenVBand="0" w:oddHBand="0" w:evenHBand="0" w:firstRowFirstColumn="0" w:firstRowLastColumn="0" w:lastRowFirstColumn="0" w:lastRowLastColumn="0"/>
+            <w:tcW w:w="3510" w:type="dxa"/>
+          </w:tcPr>
+          <w:p>
+            <w:pPr>
+              <w:pStyle w:val="Tekstpodstawowy"/>
+              <w:spacing w:line="240" w:lineRule="auto"/>
+              <w:jc w:val="left"/>
+              <w:rPr>
+                <w:sz w:val="20"/>
+                <w:szCs w:val="20"/>
+              </w:rPr>
+            </w:pPr>
+            <w:r>
+              <w:rPr>
+                <w:sz w:val="20"/>
+                <w:szCs w:val="20"/>
+              </w:rPr>
+              <w:t>Wszyscy użytkownicy potrzebują wsparcia dla zarządzania paragonami</w:t>
+            </w:r>
+          </w:p>
+        </w:tc>
+        <w:tc>
+          <w:tcPr>
+            <w:cnfStyle w:val="000010000000" w:firstRow="0" w:lastRow="0" w:firstColumn="0" w:lastColumn="0" w:oddVBand="1" w:evenVBand="0" w:oddHBand="0" w:evenHBand="0" w:firstRowFirstColumn="0" w:firstRowLastColumn="0" w:lastRowFirstColumn="0" w:lastRowLastColumn="0"/>
+            <w:tcW w:w="1134" w:type="dxa"/>
+          </w:tcPr>
+          <w:p>
+            <w:pPr>
+              <w:pStyle w:val="Tekstpodstawowy"/>
+              <w:spacing w:line="240" w:lineRule="auto"/>
+              <w:rPr>
+                <w:sz w:val="20"/>
+                <w:szCs w:val="20"/>
+              </w:rPr>
+            </w:pPr>
+            <w:r>
+              <w:rPr>
+                <w:sz w:val="20"/>
+                <w:szCs w:val="20"/>
+              </w:rPr>
+              <w:t>Wysoki</w:t>
+            </w:r>
+          </w:p>
+        </w:tc>
+        <w:tc>
+          <w:tcPr>
+            <w:tcW w:w="4287" w:type="dxa"/>
+          </w:tcPr>
+          <w:p>
+            <w:pPr>
+              <w:pStyle w:val="Tekstpodstawowy"/>
+              <w:spacing w:line="240" w:lineRule="auto"/>
+              <w:cnfStyle w:val="000000000000" w:firstRow="0" w:lastRow="0" w:firstColumn="0" w:lastColumn="0" w:oddVBand="0" w:evenVBand="0" w:oddHBand="0" w:evenHBand="0" w:firstRowFirstColumn="0" w:firstRowLastColumn="0" w:lastRowFirstColumn="0" w:lastRowLastColumn="0"/>
+              <w:rPr>
+                <w:sz w:val="20"/>
+                <w:szCs w:val="20"/>
+              </w:rPr>
+            </w:pPr>
+            <w:r>
+              <w:rPr>
+                <w:sz w:val="20"/>
+                <w:szCs w:val="20"/>
+              </w:rPr>
+              <w:t xml:space="preserve">Definicja (tworzenie, przeglądanie, usuwanie i edytowanie) paragonów wraz z informacjami o nich i dodawanie ich do </w:t>
+            </w:r>
+            <w:r>
+              <w:rPr>
+                <w:sz w:val="20"/>
+                <w:szCs w:val="20"/>
+              </w:rPr>
+              <w:t xml:space="preserve">poszczególnych </w:t>
+            </w:r>
+            <w:r>
+              <w:rPr>
+                <w:sz w:val="20"/>
+                <w:szCs w:val="20"/>
+              </w:rPr>
+              <w:t>kategorii</w:t>
+            </w:r>
+            <w:r>
+              <w:rPr>
+                <w:sz w:val="20"/>
+                <w:szCs w:val="20"/>
+              </w:rPr>
+              <w:t xml:space="preserve">. </w:t>
+            </w:r>
+            <w:bookmarkStart w:id="13" w:name="_GoBack"/>
+            <w:bookmarkEnd w:id="13"/>
+          </w:p>
+        </w:tc>
+      </w:tr>
+      <w:tr>
+        <w:tc>
+          <w:tcPr>
+            <w:cnfStyle w:val="001000000000" w:firstRow="0" w:lastRow="0" w:firstColumn="1" w:lastColumn="0" w:oddVBand="0" w:evenVBand="0" w:oddHBand="0" w:evenHBand="0" w:firstRowFirstColumn="0" w:firstRowLastColumn="0" w:lastRowFirstColumn="0" w:lastRowLastColumn="0"/>
+            <w:tcW w:w="3510" w:type="dxa"/>
+          </w:tcPr>
+          <w:p>
+            <w:pPr>
+              <w:pStyle w:val="Tekstpodstawowy"/>
+              <w:spacing w:line="240" w:lineRule="auto"/>
+              <w:jc w:val="left"/>
+              <w:rPr>
+                <w:sz w:val="20"/>
+                <w:szCs w:val="20"/>
+              </w:rPr>
+            </w:pPr>
+            <w:r>
+              <w:rPr>
+                <w:sz w:val="20"/>
+                <w:szCs w:val="20"/>
+              </w:rPr>
+              <w:t>Wszyscy użytkownicy potrzebują wsparcia dla tworzenia spersonalizowanych kategorii</w:t>
+            </w:r>
+          </w:p>
+        </w:tc>
+        <w:tc>
+          <w:tcPr>
+            <w:cnfStyle w:val="000010000000" w:firstRow="0" w:lastRow="0" w:firstColumn="0" w:lastColumn="0" w:oddVBand="1" w:evenVBand="0" w:oddHBand="0" w:evenHBand="0" w:firstRowFirstColumn="0" w:firstRowLastColumn="0" w:lastRowFirstColumn="0" w:lastRowLastColumn="0"/>
+            <w:tcW w:w="1134" w:type="dxa"/>
+          </w:tcPr>
+          <w:p>
+            <w:pPr>
+              <w:pStyle w:val="Tekstpodstawowy"/>
+              <w:spacing w:line="240" w:lineRule="auto"/>
+              <w:rPr>
+                <w:sz w:val="20"/>
+                <w:szCs w:val="20"/>
+              </w:rPr>
+            </w:pPr>
+            <w:r>
+              <w:rPr>
+                <w:sz w:val="20"/>
+                <w:szCs w:val="20"/>
+              </w:rPr>
+              <w:t>Wysoki</w:t>
+            </w:r>
+          </w:p>
+        </w:tc>
+        <w:tc>
+          <w:tcPr>
+            <w:tcW w:w="4287" w:type="dxa"/>
+          </w:tcPr>
+          <w:p>
+            <w:pPr>
+              <w:pStyle w:val="Tekstpodstawowy"/>
+              <w:spacing w:line="240" w:lineRule="auto"/>
+              <w:cnfStyle w:val="000000000000" w:firstRow="0" w:lastRow="0" w:firstColumn="0" w:lastColumn="0" w:oddVBand="0" w:evenVBand="0" w:oddHBand="0" w:evenHBand="0" w:firstRowFirstColumn="0" w:firstRowLastColumn="0" w:lastRowFirstColumn="0" w:lastRowLastColumn="0"/>
+              <w:rPr>
+                <w:sz w:val="20"/>
+                <w:szCs w:val="20"/>
+              </w:rPr>
+            </w:pPr>
+            <w:r>
+              <w:rPr>
+                <w:sz w:val="20"/>
+                <w:szCs w:val="20"/>
+              </w:rPr>
+              <w:t>Definicja kategorii</w:t>
+            </w:r>
+            <w:r>
+              <w:rPr>
+                <w:sz w:val="20"/>
+                <w:szCs w:val="20"/>
+              </w:rPr>
+              <w:t xml:space="preserve">. </w:t>
+            </w:r>
+            <w:r>
+              <w:rPr>
+                <w:sz w:val="20"/>
+                <w:szCs w:val="20"/>
+              </w:rPr>
+              <w:t xml:space="preserve">Możliwość edycji już istniejącej kategorii. </w:t>
+            </w:r>
+          </w:p>
+        </w:tc>
+      </w:tr>
+      <w:tr>
+        <w:tc>
+          <w:tcPr>
+            <w:cnfStyle w:val="001000000000" w:firstRow="0" w:lastRow="0" w:firstColumn="1" w:lastColumn="0" w:oddVBand="0" w:evenVBand="0" w:oddHBand="0" w:evenHBand="0" w:firstRowFirstColumn="0" w:firstRowLastColumn="0" w:lastRowFirstColumn="0" w:lastRowLastColumn="0"/>
+            <w:tcW w:w="3510" w:type="dxa"/>
+          </w:tcPr>
+          <w:p>
+            <w:pPr>
+              <w:pStyle w:val="Tekstpodstawowy"/>
+              <w:spacing w:line="240" w:lineRule="auto"/>
+              <w:jc w:val="left"/>
+              <w:rPr>
+                <w:sz w:val="20"/>
+                <w:szCs w:val="20"/>
+              </w:rPr>
+            </w:pPr>
+            <w:r>
+              <w:rPr>
+                <w:sz w:val="20"/>
+                <w:szCs w:val="20"/>
+              </w:rPr>
+              <w:t xml:space="preserve">Wszyscy użytkownicy potrzebują analizować wydatki na podstawie zapisywanych </w:t>
+            </w:r>
+            <w:r>
+              <w:rPr>
+                <w:sz w:val="20"/>
+                <w:szCs w:val="20"/>
+              </w:rPr>
+              <w:t>paragonów</w:t>
+            </w:r>
+          </w:p>
+        </w:tc>
+        <w:tc>
+          <w:tcPr>
+            <w:cnfStyle w:val="000010000000" w:firstRow="0" w:lastRow="0" w:firstColumn="0" w:lastColumn="0" w:oddVBand="1" w:evenVBand="0" w:oddHBand="0" w:evenHBand="0" w:firstRowFirstColumn="0" w:firstRowLastColumn="0" w:lastRowFirstColumn="0" w:lastRowLastColumn="0"/>
+            <w:tcW w:w="1134" w:type="dxa"/>
+          </w:tcPr>
+          <w:p>
+            <w:pPr>
+              <w:pStyle w:val="Tekstpodstawowy"/>
+              <w:spacing w:line="240" w:lineRule="auto"/>
+              <w:rPr>
+                <w:sz w:val="20"/>
+                <w:szCs w:val="20"/>
+              </w:rPr>
+            </w:pPr>
+            <w:r>
+              <w:rPr>
+                <w:sz w:val="20"/>
+                <w:szCs w:val="20"/>
+              </w:rPr>
+              <w:t>Średni</w:t>
+            </w:r>
+          </w:p>
+        </w:tc>
+        <w:tc>
+          <w:tcPr>
+            <w:tcW w:w="4287" w:type="dxa"/>
+          </w:tcPr>
+          <w:p>
+            <w:pPr>
+              <w:pStyle w:val="Tekstpodstawowy"/>
+              <w:spacing w:line="240" w:lineRule="auto"/>
+              <w:cnfStyle w:val="000000000000" w:firstRow="0" w:lastRow="0" w:firstColumn="0" w:lastColumn="0" w:oddVBand="0" w:evenVBand="0" w:oddHBand="0" w:evenHBand="0" w:firstRowFirstColumn="0" w:firstRowLastColumn="0" w:lastRowFirstColumn="0" w:lastRowLastColumn="0"/>
+              <w:rPr>
+                <w:sz w:val="20"/>
+                <w:szCs w:val="20"/>
+              </w:rPr>
+            </w:pPr>
+            <w:r>
+              <w:rPr>
+                <w:sz w:val="20"/>
+                <w:szCs w:val="20"/>
+              </w:rPr>
+              <w:t>Analiza wydatków na podstawie dodanych rachunków</w:t>
+            </w:r>
+            <w:r>
+              <w:rPr>
+                <w:sz w:val="20"/>
+                <w:szCs w:val="20"/>
+              </w:rPr>
+              <w:t xml:space="preserve"> do poszczególnych kategorii. </w:t>
+            </w:r>
+            <w:r>
+              <w:rPr>
+                <w:sz w:val="20"/>
+                <w:szCs w:val="20"/>
+              </w:rPr>
+              <w:t>Sporządzanie wykresów na podstawie analizy wydatków,</w:t>
+            </w:r>
+          </w:p>
+        </w:tc>
+      </w:tr>
+      <w:tr>
+        <w:tc>
+          <w:tcPr>
+            <w:cnfStyle w:val="001000000000" w:firstRow="0" w:lastRow="0" w:firstColumn="1" w:lastColumn="0" w:oddVBand="0" w:evenVBand="0" w:oddHBand="0" w:evenHBand="0" w:firstRowFirstColumn="0" w:firstRowLastColumn="0" w:lastRowFirstColumn="0" w:lastRowLastColumn="0"/>
+            <w:tcW w:w="3510" w:type="dxa"/>
+          </w:tcPr>
+          <w:p>
+            <w:pPr>
+              <w:pStyle w:val="Tekstpodstawowy"/>
+              <w:spacing w:line="240" w:lineRule="auto"/>
+              <w:jc w:val="left"/>
+              <w:rPr>
+                <w:sz w:val="20"/>
+                <w:szCs w:val="20"/>
+              </w:rPr>
+            </w:pPr>
+            <w:r>
+              <w:rPr>
+                <w:sz w:val="20"/>
+                <w:szCs w:val="20"/>
+              </w:rPr>
+              <w:t xml:space="preserve">Wszyscy użytkownicy potrzebują sortować i przeszukiwać paragony </w:t>
+            </w:r>
+          </w:p>
+        </w:tc>
+        <w:tc>
+          <w:tcPr>
+            <w:cnfStyle w:val="000010000000" w:firstRow="0" w:lastRow="0" w:firstColumn="0" w:lastColumn="0" w:oddVBand="1" w:evenVBand="0" w:oddHBand="0" w:evenHBand="0" w:firstRowFirstColumn="0" w:firstRowLastColumn="0" w:lastRowFirstColumn="0" w:lastRowLastColumn="0"/>
+            <w:tcW w:w="1134" w:type="dxa"/>
+          </w:tcPr>
+          <w:p>
+            <w:pPr>
+              <w:pStyle w:val="Tekstpodstawowy"/>
+              <w:spacing w:line="240" w:lineRule="auto"/>
+              <w:rPr>
+                <w:sz w:val="20"/>
+                <w:szCs w:val="20"/>
+              </w:rPr>
+            </w:pPr>
+            <w:r>
+              <w:rPr>
+                <w:sz w:val="20"/>
+                <w:szCs w:val="20"/>
+              </w:rPr>
+              <w:t>Wysoki</w:t>
+            </w:r>
+          </w:p>
+        </w:tc>
+        <w:tc>
+          <w:tcPr>
+            <w:tcW w:w="4287" w:type="dxa"/>
+          </w:tcPr>
+          <w:p>
+            <w:pPr>
+              <w:pStyle w:val="Tekstpodstawowy"/>
+              <w:spacing w:line="240" w:lineRule="auto"/>
+              <w:cnfStyle w:val="000000000000" w:firstRow="0" w:lastRow="0" w:firstColumn="0" w:lastColumn="0" w:oddVBand="0" w:evenVBand="0" w:oddHBand="0" w:evenHBand="0" w:firstRowFirstColumn="0" w:firstRowLastColumn="0" w:lastRowFirstColumn="0" w:lastRowLastColumn="0"/>
+              <w:rPr>
+                <w:sz w:val="20"/>
+                <w:szCs w:val="20"/>
+              </w:rPr>
+            </w:pPr>
+            <w:r>
+              <w:rPr>
+                <w:sz w:val="20"/>
+                <w:szCs w:val="20"/>
+              </w:rPr>
+              <w:t>Przeszukiwanie</w:t>
+            </w:r>
+            <w:r>
+              <w:rPr>
+                <w:sz w:val="20"/>
+                <w:szCs w:val="20"/>
+              </w:rPr>
+              <w:t xml:space="preserve"> i sortowani</w:t>
+            </w:r>
+            <w:r>
+              <w:rPr>
+                <w:sz w:val="20"/>
+                <w:szCs w:val="20"/>
+              </w:rPr>
+              <w:t>e</w:t>
+            </w:r>
+            <w:r>
+              <w:rPr>
+                <w:sz w:val="20"/>
+                <w:szCs w:val="20"/>
+              </w:rPr>
+              <w:t xml:space="preserve"> paragonów</w:t>
+            </w:r>
+            <w:r>
+              <w:rPr>
+                <w:sz w:val="20"/>
+                <w:szCs w:val="20"/>
+              </w:rPr>
+              <w:t>.</w:t>
+            </w:r>
+          </w:p>
+          <w:p>
+            <w:pPr>
+              <w:pStyle w:val="Tekstpodstawowy"/>
+              <w:spacing w:line="240" w:lineRule="auto"/>
+              <w:cnfStyle w:val="000000000000" w:firstRow="0" w:lastRow="0" w:firstColumn="0" w:lastColumn="0" w:oddVBand="0" w:evenVBand="0" w:oddHBand="0" w:evenHBand="0" w:firstRowFirstColumn="0" w:firstRowLastColumn="0" w:lastRowFirstColumn="0" w:lastRowLastColumn="0"/>
+              <w:rPr>
+                <w:sz w:val="20"/>
+                <w:szCs w:val="20"/>
+              </w:rPr>
+            </w:pPr>
+            <w:r>
+              <w:rPr>
+                <w:sz w:val="20"/>
+                <w:szCs w:val="20"/>
+              </w:rPr>
+              <w:t>Możliwość sortowania</w:t>
+            </w:r>
+            <w:r>
+              <w:rPr>
+                <w:sz w:val="20"/>
+                <w:szCs w:val="20"/>
+              </w:rPr>
+              <w:t xml:space="preserve"> po </w:t>
+            </w:r>
+            <w:r>
+              <w:rPr>
+                <w:sz w:val="20"/>
+                <w:szCs w:val="20"/>
+              </w:rPr>
+              <w:t>kategoriach, da</w:t>
+            </w:r>
+            <w:r>
+              <w:rPr>
+                <w:sz w:val="20"/>
+                <w:szCs w:val="20"/>
+              </w:rPr>
+              <w:t>tach</w:t>
+            </w:r>
+            <w:r>
+              <w:rPr>
+                <w:sz w:val="20"/>
+                <w:szCs w:val="20"/>
+              </w:rPr>
+              <w:t xml:space="preserve"> dodania paragon</w:t>
+            </w:r>
+            <w:r>
+              <w:rPr>
+                <w:sz w:val="20"/>
+                <w:szCs w:val="20"/>
+              </w:rPr>
+              <w:t>ów,</w:t>
+            </w:r>
+            <w:r>
+              <w:rPr>
+                <w:sz w:val="20"/>
+                <w:szCs w:val="20"/>
+              </w:rPr>
+              <w:t xml:space="preserve"> </w:t>
+            </w:r>
+            <w:r>
+              <w:rPr>
+                <w:sz w:val="20"/>
+                <w:szCs w:val="20"/>
+              </w:rPr>
+              <w:t>liczbie dni pozostałych do zakończenia</w:t>
+            </w:r>
+            <w:r>
+              <w:rPr>
+                <w:sz w:val="20"/>
+                <w:szCs w:val="20"/>
+              </w:rPr>
+              <w:t xml:space="preserve"> gwarancji</w:t>
+            </w:r>
+            <w:r>
+              <w:rPr>
+                <w:sz w:val="20"/>
+                <w:szCs w:val="20"/>
+              </w:rPr>
+              <w:t xml:space="preserve"> oraz informacjach związanych z dowodami zakupów.</w:t>
+            </w:r>
+          </w:p>
+        </w:tc>
+      </w:tr>
+      <w:tr>
+        <w:tc>
+          <w:tcPr>
+            <w:cnfStyle w:val="001000000000" w:firstRow="0" w:lastRow="0" w:firstColumn="1" w:lastColumn="0" w:oddVBand="0" w:evenVBand="0" w:oddHBand="0" w:evenHBand="0" w:firstRowFirstColumn="0" w:firstRowLastColumn="0" w:lastRowFirstColumn="0" w:lastRowLastColumn="0"/>
+            <w:tcW w:w="3510" w:type="dxa"/>
+          </w:tcPr>
+          <w:p>
+            <w:pPr>
+              <w:pStyle w:val="Tekstpodstawowy"/>
+              <w:spacing w:line="240" w:lineRule="auto"/>
+              <w:jc w:val="left"/>
+              <w:rPr>
+                <w:bCs w:val="0"/>
+                <w:sz w:val="20"/>
+                <w:szCs w:val="20"/>
+              </w:rPr>
+            </w:pPr>
+            <w:r>
+              <w:rPr>
+                <w:sz w:val="20"/>
+                <w:szCs w:val="20"/>
+              </w:rPr>
+              <w:t>Wszyscy użytkownicy potrzebują zarządzać budżetem przypadającym na daną kategorię</w:t>
+            </w:r>
+          </w:p>
+        </w:tc>
+        <w:tc>
+          <w:tcPr>
+            <w:cnfStyle w:val="000010000000" w:firstRow="0" w:lastRow="0" w:firstColumn="0" w:lastColumn="0" w:oddVBand="1" w:evenVBand="0" w:oddHBand="0" w:evenHBand="0" w:firstRowFirstColumn="0" w:firstRowLastColumn="0" w:lastRowFirstColumn="0" w:lastRowLastColumn="0"/>
+            <w:tcW w:w="1134" w:type="dxa"/>
+          </w:tcPr>
+          <w:p>
+            <w:pPr>
+              <w:pStyle w:val="Tekstpodstawowy"/>
+              <w:spacing w:line="240" w:lineRule="auto"/>
+              <w:rPr>
+                <w:sz w:val="20"/>
+                <w:szCs w:val="20"/>
+              </w:rPr>
+            </w:pPr>
+          </w:p>
+          <w:p>
+            <w:pPr>
+              <w:pStyle w:val="Tekstpodstawowy"/>
+              <w:spacing w:line="240" w:lineRule="auto"/>
+              <w:rPr>
+                <w:sz w:val="20"/>
+                <w:szCs w:val="20"/>
+              </w:rPr>
+            </w:pPr>
+            <w:r>
+              <w:rPr>
+                <w:sz w:val="20"/>
+                <w:szCs w:val="20"/>
+              </w:rPr>
+              <w:t>Średni</w:t>
+            </w:r>
+          </w:p>
+        </w:tc>
+        <w:tc>
+          <w:tcPr>
+            <w:tcW w:w="4287" w:type="dxa"/>
+          </w:tcPr>
+          <w:p>
+            <w:pPr>
+              <w:pStyle w:val="Tekstpodstawowy"/>
+              <w:spacing w:line="240" w:lineRule="auto"/>
+              <w:cnfStyle w:val="000000000000" w:firstRow="0" w:lastRow="0" w:firstColumn="0" w:lastColumn="0" w:oddVBand="0" w:evenVBand="0" w:oddHBand="0" w:evenHBand="0" w:firstRowFirstColumn="0" w:firstRowLastColumn="0" w:lastRowFirstColumn="0" w:lastRowLastColumn="0"/>
+              <w:rPr>
+                <w:sz w:val="20"/>
+                <w:szCs w:val="20"/>
+              </w:rPr>
+            </w:pPr>
+            <w:r>
+              <w:rPr>
+                <w:sz w:val="20"/>
+                <w:szCs w:val="20"/>
+              </w:rPr>
+              <w:t>Możliwość tworzenia budżetu na daną kategorię</w:t>
+            </w:r>
+            <w:r>
+              <w:rPr>
+                <w:sz w:val="20"/>
+                <w:szCs w:val="20"/>
+              </w:rPr>
+              <w:t xml:space="preserve">. </w:t>
+            </w:r>
+            <w:proofErr w:type="spellStart"/>
+            <w:r>
+              <w:rPr>
+                <w:sz w:val="20"/>
+                <w:szCs w:val="20"/>
+              </w:rPr>
+              <w:t>Możliwość</w:t>
+            </w:r>
+            <w:r>
+              <w:rPr>
+                <w:sz w:val="20"/>
+                <w:szCs w:val="20"/>
+              </w:rPr>
+              <w:t>Automatyczne</w:t>
+            </w:r>
+            <w:proofErr w:type="spellEnd"/>
+            <w:r>
+              <w:rPr>
+                <w:sz w:val="20"/>
+                <w:szCs w:val="20"/>
+              </w:rPr>
+              <w:t xml:space="preserve"> powiadamianie o zbliżającym się zapełnieniu budżetu</w:t>
+            </w:r>
+            <w:r>
+              <w:rPr>
+                <w:sz w:val="20"/>
+                <w:szCs w:val="20"/>
+              </w:rPr>
+              <w:t>.</w:t>
+            </w:r>
+          </w:p>
+        </w:tc>
+      </w:tr>
+      <w:tr>
+        <w:tc>
+          <w:tcPr>
+            <w:cnfStyle w:val="001000000000" w:firstRow="0" w:lastRow="0" w:firstColumn="1" w:lastColumn="0" w:oddVBand="0" w:evenVBand="0" w:oddHBand="0" w:evenHBand="0" w:firstRowFirstColumn="0" w:firstRowLastColumn="0" w:lastRowFirstColumn="0" w:lastRowLastColumn="0"/>
+            <w:tcW w:w="3510" w:type="dxa"/>
+          </w:tcPr>
+          <w:p>
+            <w:pPr>
+              <w:pStyle w:val="Tekstpodstawowy"/>
+              <w:spacing w:line="240" w:lineRule="auto"/>
+              <w:jc w:val="left"/>
+              <w:rPr>
+                <w:sz w:val="20"/>
+                <w:szCs w:val="20"/>
+              </w:rPr>
+            </w:pPr>
+            <w:r>
+              <w:rPr>
+                <w:sz w:val="20"/>
+                <w:szCs w:val="20"/>
+              </w:rPr>
+              <w:t xml:space="preserve">Użytkownicy indywidualni potrzebują dostawać powiadomienia o nadchodzących kończących się terminach gwarancji </w:t>
+            </w:r>
+          </w:p>
+        </w:tc>
+        <w:tc>
+          <w:tcPr>
+            <w:cnfStyle w:val="000010000000" w:firstRow="0" w:lastRow="0" w:firstColumn="0" w:lastColumn="0" w:oddVBand="1" w:evenVBand="0" w:oddHBand="0" w:evenHBand="0" w:firstRowFirstColumn="0" w:firstRowLastColumn="0" w:lastRowFirstColumn="0" w:lastRowLastColumn="0"/>
+            <w:tcW w:w="1134" w:type="dxa"/>
+          </w:tcPr>
+          <w:p>
+            <w:pPr>
+              <w:pStyle w:val="Tekstpodstawowy"/>
+              <w:spacing w:line="240" w:lineRule="auto"/>
+              <w:rPr>
+                <w:sz w:val="20"/>
+                <w:szCs w:val="20"/>
+              </w:rPr>
+            </w:pPr>
+          </w:p>
+        </w:tc>
+        <w:tc>
+          <w:tcPr>
+            <w:tcW w:w="4287" w:type="dxa"/>
+          </w:tcPr>
+          <w:p>
+            <w:pPr>
+              <w:pStyle w:val="Tekstpodstawowy"/>
+              <w:spacing w:line="240" w:lineRule="auto"/>
+              <w:cnfStyle w:val="000000000000" w:firstRow="0" w:lastRow="0" w:firstColumn="0" w:lastColumn="0" w:oddVBand="0" w:evenVBand="0" w:oddHBand="0" w:evenHBand="0" w:firstRowFirstColumn="0" w:firstRowLastColumn="0" w:lastRowFirstColumn="0" w:lastRowLastColumn="0"/>
+              <w:rPr>
+                <w:sz w:val="20"/>
+                <w:szCs w:val="20"/>
+              </w:rPr>
+            </w:pPr>
+            <w:r>
+              <w:rPr>
+                <w:sz w:val="20"/>
+                <w:szCs w:val="20"/>
+              </w:rPr>
+              <w:t>Automatyczne pojawianie się powiadomień o kończących się terminach gwarancji.</w:t>
+            </w:r>
+          </w:p>
+        </w:tc>
+      </w:tr>
+      <w:tr>
+        <w:tc>
+          <w:tcPr>
+            <w:cnfStyle w:val="001000000000" w:firstRow="0" w:lastRow="0" w:firstColumn="1" w:lastColumn="0" w:oddVBand="0" w:evenVBand="0" w:oddHBand="0" w:evenHBand="0" w:firstRowFirstColumn="0" w:firstRowLastColumn="0" w:lastRowFirstColumn="0" w:lastRowLastColumn="0"/>
+            <w:tcW w:w="3510" w:type="dxa"/>
+          </w:tcPr>
+          <w:p>
+            <w:pPr>
+              <w:pStyle w:val="Tekstpodstawowy"/>
+              <w:spacing w:line="240" w:lineRule="auto"/>
+              <w:jc w:val="left"/>
+              <w:rPr>
+                <w:sz w:val="20"/>
+                <w:szCs w:val="20"/>
+              </w:rPr>
+            </w:pPr>
+            <w:r>
+              <w:rPr>
+                <w:sz w:val="20"/>
+                <w:szCs w:val="20"/>
+              </w:rPr>
+              <w:t>Użytkownicy indywidualni potrzebują planować zakupy</w:t>
+            </w:r>
+          </w:p>
+        </w:tc>
+        <w:tc>
+          <w:tcPr>
+            <w:cnfStyle w:val="000010000000" w:firstRow="0" w:lastRow="0" w:firstColumn="0" w:lastColumn="0" w:oddVBand="1" w:evenVBand="0" w:oddHBand="0" w:evenHBand="0" w:firstRowFirstColumn="0" w:firstRowLastColumn="0" w:lastRowFirstColumn="0" w:lastRowLastColumn="0"/>
+            <w:tcW w:w="1134" w:type="dxa"/>
+          </w:tcPr>
+          <w:p>
+            <w:pPr>
+              <w:pStyle w:val="Tekstpodstawowy"/>
+              <w:spacing w:line="240" w:lineRule="auto"/>
+              <w:rPr>
+                <w:sz w:val="20"/>
+                <w:szCs w:val="20"/>
+              </w:rPr>
+            </w:pPr>
+          </w:p>
+        </w:tc>
+        <w:tc>
+          <w:tcPr>
+            <w:tcW w:w="4287" w:type="dxa"/>
+          </w:tcPr>
+          <w:p>
+            <w:pPr>
+              <w:pStyle w:val="Tekstpodstawowy"/>
+              <w:spacing w:line="240" w:lineRule="auto"/>
+              <w:cnfStyle w:val="000000000000" w:firstRow="0" w:lastRow="0" w:firstColumn="0" w:lastColumn="0" w:oddVBand="0" w:evenVBand="0" w:oddHBand="0" w:evenHBand="0" w:firstRowFirstColumn="0" w:firstRowLastColumn="0" w:lastRowFirstColumn="0" w:lastRowLastColumn="0"/>
+              <w:rPr>
+                <w:sz w:val="20"/>
+                <w:szCs w:val="20"/>
+              </w:rPr>
+            </w:pPr>
+            <w:r>
+              <w:rPr>
+                <w:sz w:val="20"/>
+                <w:szCs w:val="20"/>
+              </w:rPr>
+              <w:t>Definicja (tworzenie, przeglądanie i usuwanie) list zakupów.</w:t>
+            </w:r>
+          </w:p>
+        </w:tc>
+      </w:tr>
+      <w:tr>
+        <w:tc>
+          <w:tcPr>
+            <w:cnfStyle w:val="001000000000" w:firstRow="0" w:lastRow="0" w:firstColumn="1" w:lastColumn="0" w:oddVBand="0" w:evenVBand="0" w:oddHBand="0" w:evenHBand="0" w:firstRowFirstColumn="0" w:firstRowLastColumn="0" w:lastRowFirstColumn="0" w:lastRowLastColumn="0"/>
+            <w:tcW w:w="3510" w:type="dxa"/>
+          </w:tcPr>
+          <w:p>
+            <w:pPr>
+              <w:pStyle w:val="Tekstpodstawowy"/>
+              <w:spacing w:line="240" w:lineRule="auto"/>
+              <w:jc w:val="left"/>
+              <w:rPr>
+                <w:sz w:val="20"/>
+                <w:szCs w:val="20"/>
+              </w:rPr>
+            </w:pPr>
+            <w:r>
+              <w:rPr>
+                <w:sz w:val="20"/>
+                <w:szCs w:val="20"/>
+              </w:rPr>
+              <w:t>Użytkownicy działający w trybie grupowym potrzebują tworzyć grupy rozliczeniowe i w ich obrębie zarządzać wspólnymi rachunkami</w:t>
+            </w:r>
+          </w:p>
+        </w:tc>
+        <w:tc>
+          <w:tcPr>
+            <w:cnfStyle w:val="000010000000" w:firstRow="0" w:lastRow="0" w:firstColumn="0" w:lastColumn="0" w:oddVBand="1" w:evenVBand="0" w:oddHBand="0" w:evenHBand="0" w:firstRowFirstColumn="0" w:firstRowLastColumn="0" w:lastRowFirstColumn="0" w:lastRowLastColumn="0"/>
+            <w:tcW w:w="1134" w:type="dxa"/>
+          </w:tcPr>
+          <w:p>
+            <w:pPr>
+              <w:pStyle w:val="Tekstpodstawowy"/>
+              <w:spacing w:line="240" w:lineRule="auto"/>
+              <w:rPr>
+                <w:sz w:val="20"/>
+                <w:szCs w:val="20"/>
+              </w:rPr>
+            </w:pPr>
+          </w:p>
+        </w:tc>
+        <w:tc>
+          <w:tcPr>
+            <w:tcW w:w="4287" w:type="dxa"/>
+          </w:tcPr>
+          <w:p>
+            <w:pPr>
+              <w:pStyle w:val="Tekstpodstawowy"/>
+              <w:spacing w:line="240" w:lineRule="auto"/>
+              <w:cnfStyle w:val="000000000000" w:firstRow="0" w:lastRow="0" w:firstColumn="0" w:lastColumn="0" w:oddVBand="0" w:evenVBand="0" w:oddHBand="0" w:evenHBand="0" w:firstRowFirstColumn="0" w:firstRowLastColumn="0" w:lastRowFirstColumn="0" w:lastRowLastColumn="0"/>
+              <w:rPr>
+                <w:sz w:val="20"/>
+                <w:szCs w:val="20"/>
+              </w:rPr>
+            </w:pPr>
+            <w:r>
+              <w:rPr>
+                <w:sz w:val="20"/>
+                <w:szCs w:val="20"/>
+              </w:rPr>
+              <w:t>Możliwość tworzenia grup rozliczeniowych,</w:t>
+            </w:r>
+          </w:p>
+          <w:p>
+            <w:pPr>
+              <w:pStyle w:val="Tekstpodstawowy"/>
+              <w:spacing w:line="240" w:lineRule="auto"/>
+              <w:cnfStyle w:val="000000000000" w:firstRow="0" w:lastRow="0" w:firstColumn="0" w:lastColumn="0" w:oddVBand="0" w:evenVBand="0" w:oddHBand="0" w:evenHBand="0" w:firstRowFirstColumn="0" w:firstRowLastColumn="0" w:lastRowFirstColumn="0" w:lastRowLastColumn="0"/>
+              <w:rPr>
+                <w:sz w:val="20"/>
+                <w:szCs w:val="20"/>
+              </w:rPr>
+            </w:pPr>
+            <w:r>
+              <w:rPr>
+                <w:sz w:val="20"/>
+                <w:szCs w:val="20"/>
+              </w:rPr>
+              <w:t>Możliwość dodawania się, lub dodawania innych użytkowników działających w trybie grupowym do grup rozliczeniowych,</w:t>
+            </w:r>
+          </w:p>
+          <w:p>
+            <w:pPr>
+              <w:pStyle w:val="Tekstpodstawowy"/>
+              <w:spacing w:line="240" w:lineRule="auto"/>
+              <w:cnfStyle w:val="000000000000" w:firstRow="0" w:lastRow="0" w:firstColumn="0" w:lastColumn="0" w:oddVBand="0" w:evenVBand="0" w:oddHBand="0" w:evenHBand="0" w:firstRowFirstColumn="0" w:firstRowLastColumn="0" w:lastRowFirstColumn="0" w:lastRowLastColumn="0"/>
+              <w:rPr>
+                <w:sz w:val="20"/>
+                <w:szCs w:val="20"/>
+              </w:rPr>
+            </w:pPr>
+            <w:r>
+              <w:rPr>
+                <w:sz w:val="20"/>
+                <w:szCs w:val="20"/>
+              </w:rPr>
+              <w:t>Możliwość dodawania już zdefiniowanych paragonów do grup rozliczeniowych.</w:t>
+            </w:r>
+          </w:p>
+        </w:tc>
+      </w:tr>
+      <w:tr>
+        <w:tc>
+          <w:tcPr>
+            <w:cnfStyle w:val="001000000000" w:firstRow="0" w:lastRow="0" w:firstColumn="1" w:lastColumn="0" w:oddVBand="0" w:evenVBand="0" w:oddHBand="0" w:evenHBand="0" w:firstRowFirstColumn="0" w:firstRowLastColumn="0" w:lastRowFirstColumn="0" w:lastRowLastColumn="0"/>
+            <w:tcW w:w="3510" w:type="dxa"/>
+          </w:tcPr>
+          <w:p>
+            <w:pPr>
+              <w:pStyle w:val="Tekstpodstawowy"/>
+              <w:spacing w:line="240" w:lineRule="auto"/>
+              <w:jc w:val="left"/>
+              <w:rPr>
+                <w:sz w:val="20"/>
+                <w:szCs w:val="20"/>
+              </w:rPr>
+            </w:pPr>
+            <w:r>
+              <w:rPr>
+                <w:sz w:val="20"/>
+                <w:szCs w:val="20"/>
+              </w:rPr>
+              <w:t>Użytkownicy działający w trybie grupowym potrzebują rozliczać się ze wspólnych zakupów</w:t>
+            </w:r>
+          </w:p>
+        </w:tc>
+        <w:tc>
+          <w:tcPr>
+            <w:cnfStyle w:val="000010000000" w:firstRow="0" w:lastRow="0" w:firstColumn="0" w:lastColumn="0" w:oddVBand="1" w:evenVBand="0" w:oddHBand="0" w:evenHBand="0" w:firstRowFirstColumn="0" w:firstRowLastColumn="0" w:lastRowFirstColumn="0" w:lastRowLastColumn="0"/>
+            <w:tcW w:w="1134" w:type="dxa"/>
+          </w:tcPr>
+          <w:p>
+            <w:pPr>
+              <w:pStyle w:val="Tekstpodstawowy"/>
+              <w:spacing w:line="240" w:lineRule="auto"/>
+              <w:rPr>
+                <w:sz w:val="20"/>
+                <w:szCs w:val="20"/>
+              </w:rPr>
+            </w:pPr>
+          </w:p>
+        </w:tc>
+        <w:tc>
+          <w:tcPr>
+            <w:tcW w:w="4287" w:type="dxa"/>
+          </w:tcPr>
+          <w:p>
+            <w:pPr>
+              <w:pStyle w:val="Tekstpodstawowy"/>
+              <w:spacing w:line="240" w:lineRule="auto"/>
+              <w:cnfStyle w:val="000000000000" w:firstRow="0" w:lastRow="0" w:firstColumn="0" w:lastColumn="0" w:oddVBand="0" w:evenVBand="0" w:oddHBand="0" w:evenHBand="0" w:firstRowFirstColumn="0" w:firstRowLastColumn="0" w:lastRowFirstColumn="0" w:lastRowLastColumn="0"/>
+              <w:rPr>
+                <w:sz w:val="20"/>
+                <w:szCs w:val="20"/>
+              </w:rPr>
+            </w:pPr>
+            <w:r>
+              <w:rPr>
+                <w:sz w:val="20"/>
+                <w:szCs w:val="20"/>
+              </w:rPr>
+              <w:t xml:space="preserve">Automatyczna analiza </w:t>
+            </w:r>
+            <w:r>
+              <w:rPr>
+                <w:color w:val="FF0000"/>
+                <w:sz w:val="20"/>
+                <w:szCs w:val="20"/>
+              </w:rPr>
+              <w:t xml:space="preserve">CZEGO ANALIZA KURWAAA </w:t>
+            </w:r>
+            <w:r>
+              <w:rPr>
+                <w:sz w:val="20"/>
+                <w:szCs w:val="20"/>
+              </w:rPr>
+              <w:t>powstała na podstawie dodawanych przez współmieszkańców paragonów wraz z informacjami kto, ile i komu jest winien za dany produkt,</w:t>
+            </w:r>
+          </w:p>
+          <w:p>
+            <w:pPr>
+              <w:pStyle w:val="Tekstpodstawowy"/>
+              <w:spacing w:line="240" w:lineRule="auto"/>
+              <w:cnfStyle w:val="000000000000" w:firstRow="0" w:lastRow="0" w:firstColumn="0" w:lastColumn="0" w:oddVBand="0" w:evenVBand="0" w:oddHBand="0" w:evenHBand="0" w:firstRowFirstColumn="0" w:firstRowLastColumn="0" w:lastRowFirstColumn="0" w:lastRowLastColumn="0"/>
+              <w:rPr>
+                <w:sz w:val="20"/>
+                <w:szCs w:val="20"/>
+              </w:rPr>
+            </w:pPr>
+            <w:r>
+              <w:rPr>
+                <w:sz w:val="20"/>
+                <w:szCs w:val="20"/>
+              </w:rPr>
+              <w:t>Możliwość wyświetlania informacjami kto, co i kiedy dodał paragon wraz z jego danymi.</w:t>
+            </w:r>
+          </w:p>
+        </w:tc>
+      </w:tr>
+      <w:tr>
+        <w:tc>
+          <w:tcPr>
+            <w:cnfStyle w:val="001000000000" w:firstRow="0" w:lastRow="0" w:firstColumn="1" w:lastColumn="0" w:oddVBand="0" w:evenVBand="0" w:oddHBand="0" w:evenHBand="0" w:firstRowFirstColumn="0" w:firstRowLastColumn="0" w:lastRowFirstColumn="0" w:lastRowLastColumn="0"/>
+            <w:tcW w:w="3510" w:type="dxa"/>
+          </w:tcPr>
+          <w:p>
+            <w:pPr>
+              <w:pStyle w:val="Tekstpodstawowy"/>
+              <w:spacing w:line="240" w:lineRule="auto"/>
+              <w:jc w:val="left"/>
+              <w:rPr>
+                <w:sz w:val="20"/>
+                <w:szCs w:val="20"/>
+              </w:rPr>
+            </w:pPr>
+            <w:r>
+              <w:rPr>
+                <w:sz w:val="20"/>
+                <w:szCs w:val="20"/>
+              </w:rPr>
+              <w:t>Użytkownicy działający w trybie grupowym potrzebują mieć możliwość zgłaszania produktów do listy życzeń</w:t>
+            </w:r>
+          </w:p>
+        </w:tc>
+        <w:tc>
+          <w:tcPr>
+            <w:cnfStyle w:val="000010000000" w:firstRow="0" w:lastRow="0" w:firstColumn="0" w:lastColumn="0" w:oddVBand="1" w:evenVBand="0" w:oddHBand="0" w:evenHBand="0" w:firstRowFirstColumn="0" w:firstRowLastColumn="0" w:lastRowFirstColumn="0" w:lastRowLastColumn="0"/>
+            <w:tcW w:w="1134" w:type="dxa"/>
+          </w:tcPr>
+          <w:p>
+            <w:pPr>
+              <w:pStyle w:val="Tekstpodstawowy"/>
+              <w:spacing w:line="240" w:lineRule="auto"/>
+              <w:rPr>
+                <w:sz w:val="20"/>
+                <w:szCs w:val="20"/>
+              </w:rPr>
+            </w:pPr>
+          </w:p>
+        </w:tc>
+        <w:tc>
+          <w:tcPr>
+            <w:tcW w:w="4287" w:type="dxa"/>
+          </w:tcPr>
+          <w:p>
+            <w:pPr>
+              <w:pStyle w:val="Tekstpodstawowy"/>
+              <w:spacing w:line="240" w:lineRule="auto"/>
+              <w:cnfStyle w:val="000000000000" w:firstRow="0" w:lastRow="0" w:firstColumn="0" w:lastColumn="0" w:oddVBand="0" w:evenVBand="0" w:oddHBand="0" w:evenHBand="0" w:firstRowFirstColumn="0" w:firstRowLastColumn="0" w:lastRowFirstColumn="0" w:lastRowLastColumn="0"/>
+              <w:rPr>
+                <w:sz w:val="20"/>
+                <w:szCs w:val="20"/>
+              </w:rPr>
+            </w:pPr>
+            <w:r>
+              <w:rPr>
+                <w:sz w:val="20"/>
+                <w:szCs w:val="20"/>
+              </w:rPr>
+              <w:t>System zapewnia narzędzie do dodawania produktów do list życzeń danej grupy rozliczeniowej,</w:t>
+            </w:r>
+          </w:p>
+          <w:p>
+            <w:pPr>
+              <w:pStyle w:val="Tekstpodstawowy"/>
+              <w:spacing w:line="240" w:lineRule="auto"/>
+              <w:cnfStyle w:val="000000000000" w:firstRow="0" w:lastRow="0" w:firstColumn="0" w:lastColumn="0" w:oddVBand="0" w:evenVBand="0" w:oddHBand="0" w:evenHBand="0" w:firstRowFirstColumn="0" w:firstRowLastColumn="0" w:lastRowFirstColumn="0" w:lastRowLastColumn="0"/>
+              <w:rPr>
+                <w:sz w:val="20"/>
+                <w:szCs w:val="20"/>
+              </w:rPr>
+            </w:pPr>
+            <w:r>
+              <w:rPr>
+                <w:sz w:val="20"/>
+                <w:szCs w:val="20"/>
+              </w:rPr>
+              <w:t>System pozwala na powiadamianie innych członków grup rozliczeniowych o nowych produktach na liście życzeń danej grupy rozliczeniowej,</w:t>
+            </w:r>
+          </w:p>
+          <w:p>
+            <w:pPr>
+              <w:pStyle w:val="Tekstpodstawowy"/>
+              <w:spacing w:line="240" w:lineRule="auto"/>
+              <w:cnfStyle w:val="000000000000" w:firstRow="0" w:lastRow="0" w:firstColumn="0" w:lastColumn="0" w:oddVBand="0" w:evenVBand="0" w:oddHBand="0" w:evenHBand="0" w:firstRowFirstColumn="0" w:firstRowLastColumn="0" w:lastRowFirstColumn="0" w:lastRowLastColumn="0"/>
+              <w:rPr>
+                <w:sz w:val="20"/>
+                <w:szCs w:val="20"/>
+              </w:rPr>
+            </w:pPr>
+            <w:r>
+              <w:rPr>
+                <w:sz w:val="20"/>
+                <w:szCs w:val="20"/>
+              </w:rPr>
+              <w:t>Możliwość wyświetlania i odznaczania produktów zakupionych przez członka głupy rozliczeniowej.</w:t>
+            </w:r>
+          </w:p>
+        </w:tc>
+      </w:tr>
+      <w:tr>
+        <w:tc>
+          <w:tcPr>
+            <w:cnfStyle w:val="001000000000" w:firstRow="0" w:lastRow="0" w:firstColumn="1" w:lastColumn="0" w:oddVBand="0" w:evenVBand="0" w:oddHBand="0" w:evenHBand="0" w:firstRowFirstColumn="0" w:firstRowLastColumn="0" w:lastRowFirstColumn="0" w:lastRowLastColumn="0"/>
+            <w:tcW w:w="3510" w:type="dxa"/>
+          </w:tcPr>
+          <w:p>
+            <w:pPr>
+              <w:pStyle w:val="Tekstpodstawowy"/>
+              <w:spacing w:line="240" w:lineRule="auto"/>
+              <w:jc w:val="left"/>
+              <w:rPr>
+                <w:sz w:val="20"/>
+                <w:szCs w:val="20"/>
+              </w:rPr>
+            </w:pPr>
+            <w:r>
+              <w:rPr>
+                <w:sz w:val="20"/>
+                <w:szCs w:val="20"/>
+              </w:rPr>
+              <w:t xml:space="preserve">Pracownicy firm potrzebują definiować delegacje </w:t>
+            </w:r>
+          </w:p>
+        </w:tc>
+        <w:tc>
+          <w:tcPr>
+            <w:cnfStyle w:val="000010000000" w:firstRow="0" w:lastRow="0" w:firstColumn="0" w:lastColumn="0" w:oddVBand="1" w:evenVBand="0" w:oddHBand="0" w:evenHBand="0" w:firstRowFirstColumn="0" w:firstRowLastColumn="0" w:lastRowFirstColumn="0" w:lastRowLastColumn="0"/>
+            <w:tcW w:w="1134" w:type="dxa"/>
+          </w:tcPr>
+          <w:p>
+            <w:pPr>
+              <w:pStyle w:val="Tekstpodstawowy"/>
+              <w:spacing w:line="240" w:lineRule="auto"/>
+              <w:rPr>
+                <w:sz w:val="20"/>
+                <w:szCs w:val="20"/>
+              </w:rPr>
+            </w:pPr>
+          </w:p>
+        </w:tc>
+        <w:tc>
+          <w:tcPr>
+            <w:tcW w:w="4287" w:type="dxa"/>
+          </w:tcPr>
+          <w:p>
+            <w:pPr>
+              <w:pStyle w:val="Tekstpodstawowy"/>
+              <w:spacing w:line="240" w:lineRule="auto"/>
+              <w:cnfStyle w:val="000000000000" w:firstRow="0" w:lastRow="0" w:firstColumn="0" w:lastColumn="0" w:oddVBand="0" w:evenVBand="0" w:oddHBand="0" w:evenHBand="0" w:firstRowFirstColumn="0" w:firstRowLastColumn="0" w:lastRowFirstColumn="0" w:lastRowLastColumn="0"/>
+              <w:rPr>
+                <w:sz w:val="20"/>
+                <w:szCs w:val="20"/>
+              </w:rPr>
+            </w:pPr>
+            <w:r>
+              <w:rPr>
+                <w:sz w:val="20"/>
+                <w:szCs w:val="20"/>
+              </w:rPr>
+              <w:t>Możliwość definiowania i zarządzania delegacjami wraz z ich danymi przez pracownika w aplikacji</w:t>
+            </w:r>
+          </w:p>
+        </w:tc>
+      </w:tr>
+      <w:tr>
+        <w:tc>
+          <w:tcPr>
+            <w:cnfStyle w:val="001000000000" w:firstRow="0" w:lastRow="0" w:firstColumn="1" w:lastColumn="0" w:oddVBand="0" w:evenVBand="0" w:oddHBand="0" w:evenHBand="0" w:firstRowFirstColumn="0" w:firstRowLastColumn="0" w:lastRowFirstColumn="0" w:lastRowLastColumn="0"/>
+            <w:tcW w:w="3510" w:type="dxa"/>
+          </w:tcPr>
+          <w:p>
+            <w:pPr>
+              <w:pStyle w:val="Tekstpodstawowy"/>
+              <w:spacing w:line="240" w:lineRule="auto"/>
+              <w:jc w:val="left"/>
+              <w:rPr>
+                <w:sz w:val="20"/>
+                <w:szCs w:val="20"/>
+              </w:rPr>
+            </w:pPr>
+            <w:r>
+              <w:rPr>
+                <w:sz w:val="20"/>
+                <w:szCs w:val="20"/>
+              </w:rPr>
+              <w:t>Pracownicy firm potrzebują wsparcia dla ewidencji rachunków z delegacji</w:t>
+            </w:r>
+          </w:p>
+        </w:tc>
+        <w:tc>
+          <w:tcPr>
+            <w:cnfStyle w:val="000010000000" w:firstRow="0" w:lastRow="0" w:firstColumn="0" w:lastColumn="0" w:oddVBand="1" w:evenVBand="0" w:oddHBand="0" w:evenHBand="0" w:firstRowFirstColumn="0" w:firstRowLastColumn="0" w:lastRowFirstColumn="0" w:lastRowLastColumn="0"/>
+            <w:tcW w:w="1134" w:type="dxa"/>
+          </w:tcPr>
+          <w:p>
+            <w:pPr>
+              <w:pStyle w:val="Tekstpodstawowy"/>
+              <w:spacing w:line="240" w:lineRule="auto"/>
+              <w:rPr>
+                <w:sz w:val="20"/>
+                <w:szCs w:val="20"/>
+              </w:rPr>
+            </w:pPr>
+          </w:p>
+        </w:tc>
+        <w:tc>
+          <w:tcPr>
+            <w:tcW w:w="4287" w:type="dxa"/>
+          </w:tcPr>
+          <w:p>
+            <w:pPr>
+              <w:pStyle w:val="Tekstpodstawowy"/>
+              <w:spacing w:line="240" w:lineRule="auto"/>
+              <w:cnfStyle w:val="000000000000" w:firstRow="0" w:lastRow="0" w:firstColumn="0" w:lastColumn="0" w:oddVBand="0" w:evenVBand="0" w:oddHBand="0" w:evenHBand="0" w:firstRowFirstColumn="0" w:firstRowLastColumn="0" w:lastRowFirstColumn="0" w:lastRowLastColumn="0"/>
+              <w:rPr>
+                <w:sz w:val="20"/>
+                <w:szCs w:val="20"/>
+              </w:rPr>
+            </w:pPr>
+            <w:r>
+              <w:rPr>
+                <w:sz w:val="20"/>
+                <w:szCs w:val="20"/>
+              </w:rPr>
+              <w:t xml:space="preserve">Możliwość ewidencji (dodawanie, usuwanie i edytowanie) rachunków w grupie pracowniczej do </w:t>
+            </w:r>
+            <w:r>
+              <w:rPr>
+                <w:sz w:val="20"/>
+                <w:szCs w:val="20"/>
+              </w:rPr>
+              <w:lastRenderedPageBreak/>
+              <w:t>danej delegacji,</w:t>
+            </w:r>
+          </w:p>
+          <w:p>
+            <w:pPr>
+              <w:pStyle w:val="Tekstpodstawowy"/>
+              <w:spacing w:line="240" w:lineRule="auto"/>
+              <w:cnfStyle w:val="000000000000" w:firstRow="0" w:lastRow="0" w:firstColumn="0" w:lastColumn="0" w:oddVBand="0" w:evenVBand="0" w:oddHBand="0" w:evenHBand="0" w:firstRowFirstColumn="0" w:firstRowLastColumn="0" w:lastRowFirstColumn="0" w:lastRowLastColumn="0"/>
+              <w:rPr>
+                <w:sz w:val="20"/>
+                <w:szCs w:val="20"/>
+              </w:rPr>
+            </w:pPr>
+            <w:r>
+              <w:rPr>
+                <w:sz w:val="20"/>
+                <w:szCs w:val="20"/>
+              </w:rPr>
+              <w:t>Eksport zdjęć i danych o paragonach do systemu działającego w firmie pracownika.</w:t>
+            </w:r>
+          </w:p>
+        </w:tc>
+      </w:tr>
+    </w:tbl>
+    <w:p>
+      <w:pPr>
+        <w:pStyle w:val="WstepZakonczenie"/>
+        <w:ind w:left="360" w:firstLine="0"/>
+      </w:pPr>
     </w:p>
     <w:p>
       <w:pPr>
@@ -7006,7 +9209,6 @@
         <w:docPartUnique/>
       </w:docPartObj>
     </w:sdtPr>
-    <w:sdtEndPr/>
     <w:sdtContent>
       <w:p>
         <w:pPr>
@@ -7052,7 +9254,6 @@
         <w:docPartUnique/>
       </w:docPartObj>
     </w:sdtPr>
-    <w:sdtEndPr/>
     <w:sdtContent>
       <w:p>
         <w:pPr>
@@ -7836,7 +10037,7 @@
     <w:lsdException w:name="Closing" w:semiHidden="1" w:unhideWhenUsed="1"/>
     <w:lsdException w:name="Signature" w:semiHidden="1" w:unhideWhenUsed="1"/>
     <w:lsdException w:name="Default Paragraph Font" w:semiHidden="1" w:uiPriority="1" w:unhideWhenUsed="1"/>
-    <w:lsdException w:name="Body Text" w:semiHidden="1" w:unhideWhenUsed="1"/>
+    <w:lsdException w:name="Body Text" w:semiHidden="1" w:uiPriority="0" w:unhideWhenUsed="1"/>
     <w:lsdException w:name="Body Text Indent" w:semiHidden="1" w:unhideWhenUsed="1"/>
     <w:lsdException w:name="List Continue" w:semiHidden="1" w:unhideWhenUsed="1"/>
     <w:lsdException w:name="List Continue 2" w:semiHidden="1" w:unhideWhenUsed="1"/>
@@ -8399,7 +10600,6 @@
   <w:style w:type="character" w:default="1" w:styleId="Domylnaczcionkaakapitu">
     <w:name w:val="Default Paragraph Font"/>
     <w:uiPriority w:val="1"/>
-    <w:semiHidden/>
     <w:unhideWhenUsed/>
   </w:style>
   <w:style w:type="table" w:default="1" w:styleId="Standardowy">
@@ -8740,7 +10940,6 @@
     <w:name w:val="Body Text"/>
     <w:basedOn w:val="Normalny"/>
     <w:link w:val="TekstpodstawowyZnak"/>
-    <w:uiPriority w:val="99"/>
     <w:semiHidden/>
     <w:unhideWhenUsed/>
     <w:rsid w:val="001F2A6D"/>
@@ -8758,7 +10957,6 @@
     <w:name w:val="Tekst podstawowy Znak"/>
     <w:basedOn w:val="Domylnaczcionkaakapitu"/>
     <w:link w:val="Tekstpodstawowy"/>
-    <w:uiPriority w:val="99"/>
     <w:semiHidden/>
     <w:rsid w:val="001F2A6D"/>
     <w:rPr>
@@ -9024,6 +11222,278 @@
     <w:rPr>
       <w:vertAlign w:val="superscript"/>
     </w:rPr>
+  </w:style>
+  <w:style w:type="table" w:styleId="Tabelasiatki4akcent3">
+    <w:name w:val="Grid Table 4 Accent 3"/>
+    <w:basedOn w:val="Standardowy"/>
+    <w:uiPriority w:val="49"/>
+    <w:rsid w:val="00B13B37"/>
+    <w:pPr>
+      <w:spacing w:after="0" w:line="240" w:lineRule="auto"/>
+    </w:pPr>
+    <w:tblPr>
+      <w:tblStyleRowBandSize w:val="1"/>
+      <w:tblStyleColBandSize w:val="1"/>
+      <w:tblBorders>
+        <w:top w:val="single" w:sz="4" w:space="0" w:color="C9C9C9" w:themeColor="accent3" w:themeTint="99"/>
+        <w:left w:val="single" w:sz="4" w:space="0" w:color="C9C9C9" w:themeColor="accent3" w:themeTint="99"/>
+        <w:bottom w:val="single" w:sz="4" w:space="0" w:color="C9C9C9" w:themeColor="accent3" w:themeTint="99"/>
+        <w:right w:val="single" w:sz="4" w:space="0" w:color="C9C9C9" w:themeColor="accent3" w:themeTint="99"/>
+        <w:insideH w:val="single" w:sz="4" w:space="0" w:color="C9C9C9" w:themeColor="accent3" w:themeTint="99"/>
+        <w:insideV w:val="single" w:sz="4" w:space="0" w:color="C9C9C9" w:themeColor="accent3" w:themeTint="99"/>
+      </w:tblBorders>
+    </w:tblPr>
+    <w:tblStylePr w:type="firstRow">
+      <w:rPr>
+        <w:b/>
+        <w:bCs/>
+        <w:color w:val="FFFFFF" w:themeColor="background1"/>
+      </w:rPr>
+      <w:tblPr/>
+      <w:tcPr>
+        <w:tcBorders>
+          <w:top w:val="single" w:sz="4" w:space="0" w:color="A5A5A5" w:themeColor="accent3"/>
+          <w:left w:val="single" w:sz="4" w:space="0" w:color="A5A5A5" w:themeColor="accent3"/>
+          <w:bottom w:val="single" w:sz="4" w:space="0" w:color="A5A5A5" w:themeColor="accent3"/>
+          <w:right w:val="single" w:sz="4" w:space="0" w:color="A5A5A5" w:themeColor="accent3"/>
+          <w:insideH w:val="nil"/>
+          <w:insideV w:val="nil"/>
+        </w:tcBorders>
+        <w:shd w:val="clear" w:color="auto" w:fill="A5A5A5" w:themeFill="accent3"/>
+      </w:tcPr>
+    </w:tblStylePr>
+    <w:tblStylePr w:type="lastRow">
+      <w:rPr>
+        <w:b/>
+        <w:bCs/>
+      </w:rPr>
+      <w:tblPr/>
+      <w:tcPr>
+        <w:tcBorders>
+          <w:top w:val="double" w:sz="4" w:space="0" w:color="A5A5A5" w:themeColor="accent3"/>
+        </w:tcBorders>
+      </w:tcPr>
+    </w:tblStylePr>
+    <w:tblStylePr w:type="firstCol">
+      <w:rPr>
+        <w:b/>
+        <w:bCs/>
+      </w:rPr>
+    </w:tblStylePr>
+    <w:tblStylePr w:type="lastCol">
+      <w:rPr>
+        <w:b/>
+        <w:bCs/>
+      </w:rPr>
+    </w:tblStylePr>
+    <w:tblStylePr w:type="band1Vert">
+      <w:tblPr/>
+      <w:tcPr>
+        <w:shd w:val="clear" w:color="auto" w:fill="EDEDED" w:themeFill="accent3" w:themeFillTint="33"/>
+      </w:tcPr>
+    </w:tblStylePr>
+    <w:tblStylePr w:type="band1Horz">
+      <w:tblPr/>
+      <w:tcPr>
+        <w:shd w:val="clear" w:color="auto" w:fill="EDEDED" w:themeFill="accent3" w:themeFillTint="33"/>
+      </w:tcPr>
+    </w:tblStylePr>
+  </w:style>
+  <w:style w:type="table" w:styleId="rednialista2akcent1">
+    <w:name w:val="Medium List 2 Accent 1"/>
+    <w:basedOn w:val="Standardowy"/>
+    <w:uiPriority w:val="66"/>
+    <w:rsid w:val="00B13B37"/>
+    <w:pPr>
+      <w:spacing w:after="0" w:line="240" w:lineRule="auto"/>
+    </w:pPr>
+    <w:rPr>
+      <w:rFonts w:asciiTheme="majorHAnsi" w:eastAsiaTheme="majorEastAsia" w:hAnsiTheme="majorHAnsi" w:cstheme="majorBidi"/>
+      <w:color w:val="000000" w:themeColor="text1"/>
+      <w:lang w:eastAsia="pl-PL"/>
+    </w:rPr>
+    <w:tblPr>
+      <w:tblStyleRowBandSize w:val="1"/>
+      <w:tblStyleColBandSize w:val="1"/>
+      <w:tblBorders>
+        <w:top w:val="single" w:sz="8" w:space="0" w:color="5B9BD5" w:themeColor="accent1"/>
+        <w:left w:val="single" w:sz="8" w:space="0" w:color="5B9BD5" w:themeColor="accent1"/>
+        <w:bottom w:val="single" w:sz="8" w:space="0" w:color="5B9BD5" w:themeColor="accent1"/>
+        <w:right w:val="single" w:sz="8" w:space="0" w:color="5B9BD5" w:themeColor="accent1"/>
+      </w:tblBorders>
+    </w:tblPr>
+    <w:tblStylePr w:type="firstRow">
+      <w:rPr>
+        <w:sz w:val="24"/>
+        <w:szCs w:val="24"/>
+      </w:rPr>
+      <w:tblPr/>
+      <w:tcPr>
+        <w:tcBorders>
+          <w:top w:val="nil"/>
+          <w:left w:val="nil"/>
+          <w:bottom w:val="single" w:sz="24" w:space="0" w:color="5B9BD5" w:themeColor="accent1"/>
+          <w:right w:val="nil"/>
+          <w:insideH w:val="nil"/>
+          <w:insideV w:val="nil"/>
+        </w:tcBorders>
+        <w:shd w:val="clear" w:color="auto" w:fill="FFFFFF" w:themeFill="background1"/>
+      </w:tcPr>
+    </w:tblStylePr>
+    <w:tblStylePr w:type="lastRow">
+      <w:tblPr/>
+      <w:tcPr>
+        <w:tcBorders>
+          <w:top w:val="single" w:sz="8" w:space="0" w:color="5B9BD5" w:themeColor="accent1"/>
+          <w:left w:val="nil"/>
+          <w:bottom w:val="nil"/>
+          <w:right w:val="nil"/>
+          <w:insideH w:val="nil"/>
+          <w:insideV w:val="nil"/>
+        </w:tcBorders>
+        <w:shd w:val="clear" w:color="auto" w:fill="FFFFFF" w:themeFill="background1"/>
+      </w:tcPr>
+    </w:tblStylePr>
+    <w:tblStylePr w:type="firstCol">
+      <w:tblPr/>
+      <w:tcPr>
+        <w:tcBorders>
+          <w:top w:val="nil"/>
+          <w:left w:val="nil"/>
+          <w:bottom w:val="nil"/>
+          <w:right w:val="single" w:sz="8" w:space="0" w:color="5B9BD5" w:themeColor="accent1"/>
+          <w:insideH w:val="nil"/>
+          <w:insideV w:val="nil"/>
+        </w:tcBorders>
+        <w:shd w:val="clear" w:color="auto" w:fill="FFFFFF" w:themeFill="background1"/>
+      </w:tcPr>
+    </w:tblStylePr>
+    <w:tblStylePr w:type="lastCol">
+      <w:tblPr/>
+      <w:tcPr>
+        <w:tcBorders>
+          <w:top w:val="nil"/>
+          <w:left w:val="single" w:sz="8" w:space="0" w:color="5B9BD5" w:themeColor="accent1"/>
+          <w:bottom w:val="nil"/>
+          <w:right w:val="nil"/>
+          <w:insideH w:val="nil"/>
+          <w:insideV w:val="nil"/>
+        </w:tcBorders>
+        <w:shd w:val="clear" w:color="auto" w:fill="FFFFFF" w:themeFill="background1"/>
+      </w:tcPr>
+    </w:tblStylePr>
+    <w:tblStylePr w:type="band1Vert">
+      <w:tblPr/>
+      <w:tcPr>
+        <w:tcBorders>
+          <w:left w:val="nil"/>
+          <w:right w:val="nil"/>
+          <w:insideH w:val="nil"/>
+          <w:insideV w:val="nil"/>
+        </w:tcBorders>
+        <w:shd w:val="clear" w:color="auto" w:fill="D6E6F4" w:themeFill="accent1" w:themeFillTint="3F"/>
+      </w:tcPr>
+    </w:tblStylePr>
+    <w:tblStylePr w:type="band1Horz">
+      <w:tblPr/>
+      <w:tcPr>
+        <w:tcBorders>
+          <w:top w:val="nil"/>
+          <w:bottom w:val="nil"/>
+          <w:insideH w:val="nil"/>
+          <w:insideV w:val="nil"/>
+        </w:tcBorders>
+        <w:shd w:val="clear" w:color="auto" w:fill="D6E6F4" w:themeFill="accent1" w:themeFillTint="3F"/>
+      </w:tcPr>
+    </w:tblStylePr>
+    <w:tblStylePr w:type="nwCell">
+      <w:tblPr/>
+      <w:tcPr>
+        <w:shd w:val="clear" w:color="auto" w:fill="FFFFFF" w:themeFill="background1"/>
+      </w:tcPr>
+    </w:tblStylePr>
+    <w:tblStylePr w:type="swCell">
+      <w:tblPr/>
+      <w:tcPr>
+        <w:tcBorders>
+          <w:top w:val="nil"/>
+        </w:tcBorders>
+      </w:tcPr>
+    </w:tblStylePr>
+  </w:style>
+  <w:style w:type="table" w:styleId="Tabelalisty4akcent3">
+    <w:name w:val="List Table 4 Accent 3"/>
+    <w:basedOn w:val="Standardowy"/>
+    <w:uiPriority w:val="49"/>
+    <w:rsid w:val="00385FA6"/>
+    <w:pPr>
+      <w:spacing w:after="0" w:line="240" w:lineRule="auto"/>
+    </w:pPr>
+    <w:tblPr>
+      <w:tblStyleRowBandSize w:val="1"/>
+      <w:tblStyleColBandSize w:val="1"/>
+      <w:tblBorders>
+        <w:top w:val="single" w:sz="4" w:space="0" w:color="C9C9C9" w:themeColor="accent3" w:themeTint="99"/>
+        <w:left w:val="single" w:sz="4" w:space="0" w:color="C9C9C9" w:themeColor="accent3" w:themeTint="99"/>
+        <w:bottom w:val="single" w:sz="4" w:space="0" w:color="C9C9C9" w:themeColor="accent3" w:themeTint="99"/>
+        <w:right w:val="single" w:sz="4" w:space="0" w:color="C9C9C9" w:themeColor="accent3" w:themeTint="99"/>
+        <w:insideH w:val="single" w:sz="4" w:space="0" w:color="C9C9C9" w:themeColor="accent3" w:themeTint="99"/>
+      </w:tblBorders>
+    </w:tblPr>
+    <w:tblStylePr w:type="firstRow">
+      <w:rPr>
+        <w:b/>
+        <w:bCs/>
+        <w:color w:val="FFFFFF" w:themeColor="background1"/>
+      </w:rPr>
+      <w:tblPr/>
+      <w:tcPr>
+        <w:tcBorders>
+          <w:top w:val="single" w:sz="4" w:space="0" w:color="A5A5A5" w:themeColor="accent3"/>
+          <w:left w:val="single" w:sz="4" w:space="0" w:color="A5A5A5" w:themeColor="accent3"/>
+          <w:bottom w:val="single" w:sz="4" w:space="0" w:color="A5A5A5" w:themeColor="accent3"/>
+          <w:right w:val="single" w:sz="4" w:space="0" w:color="A5A5A5" w:themeColor="accent3"/>
+          <w:insideH w:val="nil"/>
+        </w:tcBorders>
+        <w:shd w:val="clear" w:color="auto" w:fill="A5A5A5" w:themeFill="accent3"/>
+      </w:tcPr>
+    </w:tblStylePr>
+    <w:tblStylePr w:type="lastRow">
+      <w:rPr>
+        <w:b/>
+        <w:bCs/>
+      </w:rPr>
+      <w:tblPr/>
+      <w:tcPr>
+        <w:tcBorders>
+          <w:top w:val="double" w:sz="4" w:space="0" w:color="C9C9C9" w:themeColor="accent3" w:themeTint="99"/>
+        </w:tcBorders>
+      </w:tcPr>
+    </w:tblStylePr>
+    <w:tblStylePr w:type="firstCol">
+      <w:rPr>
+        <w:b/>
+        <w:bCs/>
+      </w:rPr>
+    </w:tblStylePr>
+    <w:tblStylePr w:type="lastCol">
+      <w:rPr>
+        <w:b/>
+        <w:bCs/>
+      </w:rPr>
+    </w:tblStylePr>
+    <w:tblStylePr w:type="band1Vert">
+      <w:tblPr/>
+      <w:tcPr>
+        <w:shd w:val="clear" w:color="auto" w:fill="EDEDED" w:themeFill="accent3" w:themeFillTint="33"/>
+      </w:tcPr>
+    </w:tblStylePr>
+    <w:tblStylePr w:type="band1Horz">
+      <w:tblPr/>
+      <w:tcPr>
+        <w:shd w:val="clear" w:color="auto" w:fill="EDEDED" w:themeFill="accent3" w:themeFillTint="33"/>
+      </w:tcPr>
+    </w:tblStylePr>
   </w:style>
 </w:styles>
 </file>
@@ -9423,7 +11893,7 @@
 </file>
 
 <file path=customXml/itemProps1.xml><?xml version="1.0" encoding="utf-8"?>
-<ds:datastoreItem xmlns:ds="http://schemas.openxmlformats.org/officeDocument/2006/customXml" ds:itemID="{D311E0D1-4876-4AF0-9C8B-B05F9DACF9C6}">
+<ds:datastoreItem xmlns:ds="http://schemas.openxmlformats.org/officeDocument/2006/customXml" ds:itemID="{21A328E2-595A-483E-86EF-4246700EF3AF}">
   <ds:schemaRefs>
     <ds:schemaRef ds:uri="http://schemas.openxmlformats.org/officeDocument/2006/bibliography"/>
   </ds:schemaRefs>

</xml_diff>

<commit_message>
Praca dyplomowa: Słownik pojęć
</commit_message>
<xml_diff>
--- a/Praca_dyplomowa_Fryderyk_Rott_treść.docx
+++ b/Praca_dyplomowa_Fryderyk_Rott_treść.docx
@@ -13255,19 +13255,51 @@
     <w:p>
       <w:pPr>
         <w:pStyle w:val="Legenda"/>
-      </w:pPr>
-      <w:r>
+        <w:rPr>
+          <w:i/>
+        </w:rPr>
+      </w:pPr>
+      <w:r>
+        <w:rPr>
+          <w:i/>
+        </w:rPr>
         <w:t xml:space="preserve">Tabela </w:t>
       </w:r>
-      <w:fldSimple w:instr=" SEQ Tabela \* ARABIC ">
-        <w:r>
-          <w:rPr>
-            <w:noProof/>
-          </w:rPr>
-          <w:t>4</w:t>
-        </w:r>
-      </w:fldSimple>
-      <w:r>
+      <w:r>
+        <w:rPr>
+          <w:i/>
+        </w:rPr>
+        <w:fldChar w:fldCharType="begin"/>
+      </w:r>
+      <w:r>
+        <w:rPr>
+          <w:i/>
+        </w:rPr>
+        <w:instrText xml:space="preserve"> SEQ Tabela \* ARABIC </w:instrText>
+      </w:r>
+      <w:r>
+        <w:rPr>
+          <w:i/>
+        </w:rPr>
+        <w:fldChar w:fldCharType="separate"/>
+      </w:r>
+      <w:r>
+        <w:rPr>
+          <w:i/>
+          <w:noProof/>
+        </w:rPr>
+        <w:t>4</w:t>
+      </w:r>
+      <w:r>
+        <w:rPr>
+          <w:i/>
+        </w:rPr>
+        <w:fldChar w:fldCharType="end"/>
+      </w:r>
+      <w:r>
+        <w:rPr>
+          <w:i/>
+        </w:rPr>
         <w:t xml:space="preserve"> Porównanie oferowanych funkcjonalności</w:t>
       </w:r>
     </w:p>
@@ -13446,17 +13478,7 @@
                 <w:sz w:val="20"/>
                 <w:szCs w:val="20"/>
               </w:rPr>
-              <w:t>Proponow</w:t>
-            </w:r>
-            <w:bookmarkStart w:id="21" w:name="_GoBack"/>
-            <w:bookmarkEnd w:id="21"/>
-            <w:r>
-              <w:rPr>
-                <w:rFonts w:eastAsia="Times New Roman" w:cs="Times New Roman"/>
-                <w:sz w:val="20"/>
-                <w:szCs w:val="20"/>
-              </w:rPr>
-              <w:t>ane</w:t>
+              <w:t>Proponowane</w:t>
             </w:r>
             <w:r>
               <w:rPr>
@@ -13824,7 +13846,7 @@
                 <w:sz w:val="20"/>
                 <w:szCs w:val="20"/>
               </w:rPr>
-              <w:t xml:space="preserve"> Ustalone z góry kategorie</w:t>
+              <w:t>Ustalone z góry kategorie</w:t>
             </w:r>
           </w:p>
         </w:tc>
@@ -13926,7 +13948,7 @@
                 <w:sz w:val="20"/>
                 <w:szCs w:val="20"/>
               </w:rPr>
-              <w:t xml:space="preserve"> Ustalone z góry kategorie</w:t>
+              <w:t>Ustalone z góry kategorie</w:t>
             </w:r>
           </w:p>
         </w:tc>
@@ -13968,7 +13990,28 @@
                 <w:sz w:val="20"/>
                 <w:szCs w:val="20"/>
               </w:rPr>
-              <w:t xml:space="preserve"> Możliwość tworzenia własnych kategorii</w:t>
+              <w:t xml:space="preserve"> </w:t>
+            </w:r>
+            <w:r>
+              <w:rPr>
+                <w:sz w:val="20"/>
+                <w:szCs w:val="20"/>
+              </w:rPr>
+              <w:t xml:space="preserve">System </w:t>
+            </w:r>
+            <w:r>
+              <w:rPr>
+                <w:sz w:val="20"/>
+                <w:szCs w:val="20"/>
+              </w:rPr>
+              <w:t xml:space="preserve">tworzenia </w:t>
+            </w:r>
+            <w:r>
+              <w:rPr>
+                <w:sz w:val="20"/>
+                <w:szCs w:val="20"/>
+              </w:rPr>
+              <w:t>przez użytkownika grup</w:t>
             </w:r>
           </w:p>
         </w:tc>
@@ -14442,6 +14485,13 @@
               </w:rPr>
               <w:t>Tylko pojedyncze paragony</w:t>
             </w:r>
+            <w:r>
+              <w:rPr>
+                <w:sz w:val="20"/>
+                <w:szCs w:val="20"/>
+              </w:rPr>
+              <w:t xml:space="preserve"> (tylko drogą mailową)</w:t>
+            </w:r>
           </w:p>
         </w:tc>
         <w:tc>
@@ -14482,7 +14532,28 @@
                 <w:sz w:val="20"/>
                 <w:szCs w:val="20"/>
               </w:rPr>
-              <w:t>Pojedyncze foldery lub wiele folderów (wiele paragonów naraz)</w:t>
+              <w:t xml:space="preserve">Pojedyncze foldery </w:t>
+            </w:r>
+            <w:r>
+              <w:rPr>
+                <w:sz w:val="20"/>
+                <w:szCs w:val="20"/>
+              </w:rPr>
+              <w:t xml:space="preserve">z paragonami </w:t>
+            </w:r>
+            <w:r>
+              <w:rPr>
+                <w:sz w:val="20"/>
+                <w:szCs w:val="20"/>
+              </w:rPr>
+              <w:t xml:space="preserve">lub wiele folderów </w:t>
+            </w:r>
+            <w:r>
+              <w:rPr>
+                <w:sz w:val="20"/>
+                <w:szCs w:val="20"/>
+              </w:rPr>
+              <w:t>(tylko drogą mailową)</w:t>
             </w:r>
           </w:p>
         </w:tc>
@@ -14588,7 +14659,14 @@
                 <w:sz w:val="20"/>
                 <w:szCs w:val="20"/>
               </w:rPr>
-              <w:t>Pojedyncze paragony lub wiele naraz</w:t>
+              <w:t xml:space="preserve">Pojedyncze paragony lub </w:t>
+            </w:r>
+            <w:r>
+              <w:rPr>
+                <w:sz w:val="20"/>
+                <w:szCs w:val="20"/>
+              </w:rPr>
+              <w:t>pojedyncze grupy (tylko drogą mailową)</w:t>
             </w:r>
           </w:p>
         </w:tc>
@@ -14616,7 +14694,7 @@
                 <w:sz w:val="20"/>
                 <w:szCs w:val="20"/>
               </w:rPr>
-              <w:t>Karty lojalnościowe</w:t>
+              <w:t>Informacje na temat gwarancji</w:t>
             </w:r>
           </w:p>
         </w:tc>
@@ -14635,6 +14713,13 @@
                 <w:szCs w:val="20"/>
               </w:rPr>
             </w:pPr>
+            <w:r>
+              <w:rPr>
+                <w:sz w:val="20"/>
+                <w:szCs w:val="20"/>
+              </w:rPr>
+              <w:t>+</w:t>
+            </w:r>
           </w:p>
         </w:tc>
         <w:tc>
@@ -14658,25 +14743,6 @@
                 <w:szCs w:val="20"/>
               </w:rPr>
               <w:t>+</w:t>
-            </w:r>
-          </w:p>
-          <w:p>
-            <w:pPr>
-              <w:pStyle w:val="Tekstpodstawowy"/>
-              <w:spacing w:line="240" w:lineRule="auto"/>
-              <w:jc w:val="left"/>
-              <w:cnfStyle w:val="000000000000" w:firstRow="0" w:lastRow="0" w:firstColumn="0" w:lastColumn="0" w:oddVBand="0" w:evenVBand="0" w:oddHBand="0" w:evenHBand="0" w:firstRowFirstColumn="0" w:firstRowLastColumn="0" w:lastRowFirstColumn="0" w:lastRowLastColumn="0"/>
-              <w:rPr>
-                <w:sz w:val="20"/>
-                <w:szCs w:val="20"/>
-              </w:rPr>
-            </w:pPr>
-            <w:r>
-              <w:rPr>
-                <w:sz w:val="20"/>
-                <w:szCs w:val="20"/>
-              </w:rPr>
-              <w:t>Z możliwością skanowania i ekstrahowania danych z nich</w:t>
             </w:r>
           </w:p>
         </w:tc>
@@ -14729,6 +14795,13 @@
                 <w:szCs w:val="20"/>
               </w:rPr>
             </w:pPr>
+            <w:r>
+              <w:rPr>
+                <w:sz w:val="20"/>
+                <w:szCs w:val="20"/>
+              </w:rPr>
+              <w:t>+</w:t>
+            </w:r>
           </w:p>
         </w:tc>
       </w:tr>
@@ -14755,7 +14828,7 @@
                 <w:sz w:val="20"/>
                 <w:szCs w:val="20"/>
               </w:rPr>
-              <w:t>Polisy</w:t>
+              <w:t>Informowanie na temat kończonych się terminów gwarancji</w:t>
             </w:r>
           </w:p>
         </w:tc>
@@ -14780,6 +14853,24 @@
                 <w:szCs w:val="20"/>
               </w:rPr>
               <w:t>+</w:t>
+            </w:r>
+          </w:p>
+          <w:p>
+            <w:pPr>
+              <w:pStyle w:val="Tekstpodstawowy"/>
+              <w:spacing w:line="240" w:lineRule="auto"/>
+              <w:jc w:val="left"/>
+              <w:rPr>
+                <w:sz w:val="20"/>
+                <w:szCs w:val="20"/>
+              </w:rPr>
+            </w:pPr>
+            <w:r>
+              <w:rPr>
+                <w:sz w:val="20"/>
+                <w:szCs w:val="20"/>
+              </w:rPr>
+              <w:t xml:space="preserve">Powiadomienia </w:t>
             </w:r>
           </w:p>
         </w:tc>
@@ -14849,6 +14940,31 @@
                 <w:szCs w:val="20"/>
               </w:rPr>
             </w:pPr>
+            <w:r>
+              <w:rPr>
+                <w:sz w:val="20"/>
+                <w:szCs w:val="20"/>
+              </w:rPr>
+              <w:t>+</w:t>
+            </w:r>
+          </w:p>
+          <w:p>
+            <w:pPr>
+              <w:pStyle w:val="Tekstpodstawowy"/>
+              <w:spacing w:line="240" w:lineRule="auto"/>
+              <w:jc w:val="left"/>
+              <w:rPr>
+                <w:sz w:val="20"/>
+                <w:szCs w:val="20"/>
+              </w:rPr>
+            </w:pPr>
+            <w:r>
+              <w:rPr>
+                <w:sz w:val="20"/>
+                <w:szCs w:val="20"/>
+              </w:rPr>
+              <w:t>Powiadomienia</w:t>
+            </w:r>
           </w:p>
         </w:tc>
       </w:tr>
@@ -14864,10 +14980,30 @@
               <w:spacing w:line="240" w:lineRule="auto"/>
               <w:jc w:val="left"/>
               <w:rPr>
+                <w:bCs w:val="0"/>
+                <w:sz w:val="20"/>
+                <w:szCs w:val="20"/>
+              </w:rPr>
+            </w:pPr>
+            <w:r>
+              <w:rPr>
                 <w:b w:val="0"/>
                 <w:sz w:val="20"/>
                 <w:szCs w:val="20"/>
               </w:rPr>
+              <w:t>Ustalanie budżetu na daną kategorię</w:t>
+            </w:r>
+          </w:p>
+          <w:p>
+            <w:pPr>
+              <w:pStyle w:val="Tekstpodstawowy"/>
+              <w:spacing w:line="240" w:lineRule="auto"/>
+              <w:jc w:val="left"/>
+              <w:rPr>
+                <w:b w:val="0"/>
+                <w:sz w:val="20"/>
+                <w:szCs w:val="20"/>
+              </w:rPr>
             </w:pPr>
             <w:r>
               <w:rPr>
@@ -14875,7 +15011,7 @@
                 <w:sz w:val="20"/>
                 <w:szCs w:val="20"/>
               </w:rPr>
-              <w:t>Informacje na temat gwarancji</w:t>
+              <w:t>i informowanie o postępach w jego uzupełnianiu użytkownika</w:t>
             </w:r>
           </w:p>
         </w:tc>
@@ -14894,13 +15030,6 @@
                 <w:szCs w:val="20"/>
               </w:rPr>
             </w:pPr>
-            <w:r>
-              <w:rPr>
-                <w:sz w:val="20"/>
-                <w:szCs w:val="20"/>
-              </w:rPr>
-              <w:t>+</w:t>
-            </w:r>
           </w:p>
         </w:tc>
         <w:tc>
@@ -14918,13 +15047,6 @@
                 <w:szCs w:val="20"/>
               </w:rPr>
             </w:pPr>
-            <w:r>
-              <w:rPr>
-                <w:sz w:val="20"/>
-                <w:szCs w:val="20"/>
-              </w:rPr>
-              <w:t>+</w:t>
-            </w:r>
           </w:p>
         </w:tc>
         <w:tc>
@@ -14984,315 +15106,12 @@
               <w:t>+</w:t>
             </w:r>
           </w:p>
-        </w:tc>
-      </w:tr>
-      <w:tr>
-        <w:tc>
-          <w:tcPr>
-            <w:cnfStyle w:val="001000000000" w:firstRow="0" w:lastRow="0" w:firstColumn="1" w:lastColumn="0" w:oddVBand="0" w:evenVBand="0" w:oddHBand="0" w:evenHBand="0" w:firstRowFirstColumn="0" w:firstRowLastColumn="0" w:lastRowFirstColumn="0" w:lastRowLastColumn="0"/>
-            <w:tcW w:w="1844" w:type="dxa"/>
-          </w:tcPr>
           <w:p>
             <w:pPr>
               <w:pStyle w:val="Tekstpodstawowy"/>
               <w:spacing w:line="240" w:lineRule="auto"/>
               <w:jc w:val="left"/>
               <w:rPr>
-                <w:b w:val="0"/>
-                <w:sz w:val="20"/>
-                <w:szCs w:val="20"/>
-              </w:rPr>
-            </w:pPr>
-            <w:r>
-              <w:rPr>
-                <w:b w:val="0"/>
-                <w:sz w:val="20"/>
-                <w:szCs w:val="20"/>
-              </w:rPr>
-              <w:t>Informowanie na temat kończonych się terminów gwarancji</w:t>
-            </w:r>
-          </w:p>
-        </w:tc>
-        <w:tc>
-          <w:tcPr>
-            <w:cnfStyle w:val="000010000000" w:firstRow="0" w:lastRow="0" w:firstColumn="0" w:lastColumn="0" w:oddVBand="1" w:evenVBand="0" w:oddHBand="0" w:evenHBand="0" w:firstRowFirstColumn="0" w:firstRowLastColumn="0" w:lastRowFirstColumn="0" w:lastRowLastColumn="0"/>
-            <w:tcW w:w="1559" w:type="dxa"/>
-          </w:tcPr>
-          <w:p>
-            <w:pPr>
-              <w:pStyle w:val="Tekstpodstawowy"/>
-              <w:spacing w:line="240" w:lineRule="auto"/>
-              <w:jc w:val="left"/>
-              <w:rPr>
-                <w:sz w:val="20"/>
-                <w:szCs w:val="20"/>
-              </w:rPr>
-            </w:pPr>
-            <w:r>
-              <w:rPr>
-                <w:sz w:val="20"/>
-                <w:szCs w:val="20"/>
-              </w:rPr>
-              <w:t>+</w:t>
-            </w:r>
-          </w:p>
-          <w:p>
-            <w:pPr>
-              <w:pStyle w:val="Tekstpodstawowy"/>
-              <w:spacing w:line="240" w:lineRule="auto"/>
-              <w:jc w:val="left"/>
-              <w:rPr>
-                <w:sz w:val="20"/>
-                <w:szCs w:val="20"/>
-              </w:rPr>
-            </w:pPr>
-            <w:r>
-              <w:rPr>
-                <w:sz w:val="20"/>
-                <w:szCs w:val="20"/>
-              </w:rPr>
-              <w:t xml:space="preserve">Powiadomienia </w:t>
-            </w:r>
-          </w:p>
-        </w:tc>
-        <w:tc>
-          <w:tcPr>
-            <w:tcW w:w="1985" w:type="dxa"/>
-          </w:tcPr>
-          <w:p>
-            <w:pPr>
-              <w:pStyle w:val="Tekstpodstawowy"/>
-              <w:spacing w:line="240" w:lineRule="auto"/>
-              <w:jc w:val="left"/>
-              <w:cnfStyle w:val="000000000000" w:firstRow="0" w:lastRow="0" w:firstColumn="0" w:lastColumn="0" w:oddVBand="0" w:evenVBand="0" w:oddHBand="0" w:evenHBand="0" w:firstRowFirstColumn="0" w:firstRowLastColumn="0" w:lastRowFirstColumn="0" w:lastRowLastColumn="0"/>
-              <w:rPr>
-                <w:sz w:val="20"/>
-                <w:szCs w:val="20"/>
-              </w:rPr>
-            </w:pPr>
-          </w:p>
-        </w:tc>
-        <w:tc>
-          <w:tcPr>
-            <w:cnfStyle w:val="000010000000" w:firstRow="0" w:lastRow="0" w:firstColumn="0" w:lastColumn="0" w:oddVBand="1" w:evenVBand="0" w:oddHBand="0" w:evenHBand="0" w:firstRowFirstColumn="0" w:firstRowLastColumn="0" w:lastRowFirstColumn="0" w:lastRowLastColumn="0"/>
-            <w:tcW w:w="1842" w:type="dxa"/>
-          </w:tcPr>
-          <w:p>
-            <w:pPr>
-              <w:pStyle w:val="Tekstpodstawowy"/>
-              <w:spacing w:line="240" w:lineRule="auto"/>
-              <w:jc w:val="left"/>
-              <w:rPr>
-                <w:sz w:val="20"/>
-                <w:szCs w:val="20"/>
-              </w:rPr>
-            </w:pPr>
-          </w:p>
-        </w:tc>
-        <w:tc>
-          <w:tcPr>
-            <w:tcW w:w="1418" w:type="dxa"/>
-          </w:tcPr>
-          <w:p>
-            <w:pPr>
-              <w:pStyle w:val="Tekstpodstawowy"/>
-              <w:spacing w:line="240" w:lineRule="auto"/>
-              <w:jc w:val="left"/>
-              <w:cnfStyle w:val="000000000000" w:firstRow="0" w:lastRow="0" w:firstColumn="0" w:lastColumn="0" w:oddVBand="0" w:evenVBand="0" w:oddHBand="0" w:evenHBand="0" w:firstRowFirstColumn="0" w:firstRowLastColumn="0" w:lastRowFirstColumn="0" w:lastRowLastColumn="0"/>
-              <w:rPr>
-                <w:sz w:val="20"/>
-                <w:szCs w:val="20"/>
-              </w:rPr>
-            </w:pPr>
-          </w:p>
-        </w:tc>
-        <w:tc>
-          <w:tcPr>
-            <w:cnfStyle w:val="000010000000" w:firstRow="0" w:lastRow="0" w:firstColumn="0" w:lastColumn="0" w:oddVBand="1" w:evenVBand="0" w:oddHBand="0" w:evenHBand="0" w:firstRowFirstColumn="0" w:firstRowLastColumn="0" w:lastRowFirstColumn="0" w:lastRowLastColumn="0"/>
-            <w:tcW w:w="1843" w:type="dxa"/>
-          </w:tcPr>
-          <w:p>
-            <w:pPr>
-              <w:pStyle w:val="Tekstpodstawowy"/>
-              <w:spacing w:line="240" w:lineRule="auto"/>
-              <w:jc w:val="left"/>
-              <w:rPr>
-                <w:sz w:val="20"/>
-                <w:szCs w:val="20"/>
-              </w:rPr>
-            </w:pPr>
-            <w:r>
-              <w:rPr>
-                <w:sz w:val="20"/>
-                <w:szCs w:val="20"/>
-              </w:rPr>
-              <w:t>+</w:t>
-            </w:r>
-          </w:p>
-          <w:p>
-            <w:pPr>
-              <w:pStyle w:val="Tekstpodstawowy"/>
-              <w:spacing w:line="240" w:lineRule="auto"/>
-              <w:jc w:val="left"/>
-              <w:rPr>
-                <w:sz w:val="20"/>
-                <w:szCs w:val="20"/>
-              </w:rPr>
-            </w:pPr>
-            <w:r>
-              <w:rPr>
-                <w:sz w:val="20"/>
-                <w:szCs w:val="20"/>
-              </w:rPr>
-              <w:t>Powiadomienia</w:t>
-            </w:r>
-          </w:p>
-        </w:tc>
-      </w:tr>
-      <w:tr>
-        <w:tc>
-          <w:tcPr>
-            <w:cnfStyle w:val="001000000000" w:firstRow="0" w:lastRow="0" w:firstColumn="1" w:lastColumn="0" w:oddVBand="0" w:evenVBand="0" w:oddHBand="0" w:evenHBand="0" w:firstRowFirstColumn="0" w:firstRowLastColumn="0" w:lastRowFirstColumn="0" w:lastRowLastColumn="0"/>
-            <w:tcW w:w="1844" w:type="dxa"/>
-          </w:tcPr>
-          <w:p>
-            <w:pPr>
-              <w:pStyle w:val="Tekstpodstawowy"/>
-              <w:spacing w:line="240" w:lineRule="auto"/>
-              <w:jc w:val="left"/>
-              <w:rPr>
-                <w:bCs w:val="0"/>
-                <w:sz w:val="20"/>
-                <w:szCs w:val="20"/>
-              </w:rPr>
-            </w:pPr>
-            <w:r>
-              <w:rPr>
-                <w:b w:val="0"/>
-                <w:sz w:val="20"/>
-                <w:szCs w:val="20"/>
-              </w:rPr>
-              <w:t>Ustalanie budżetu na daną kategorię</w:t>
-            </w:r>
-          </w:p>
-          <w:p>
-            <w:pPr>
-              <w:pStyle w:val="Tekstpodstawowy"/>
-              <w:spacing w:line="240" w:lineRule="auto"/>
-              <w:jc w:val="left"/>
-              <w:rPr>
-                <w:b w:val="0"/>
-                <w:sz w:val="20"/>
-                <w:szCs w:val="20"/>
-              </w:rPr>
-            </w:pPr>
-            <w:r>
-              <w:rPr>
-                <w:b w:val="0"/>
-                <w:sz w:val="20"/>
-                <w:szCs w:val="20"/>
-              </w:rPr>
-              <w:t>i informowanie o postępach w jego uzupełnianiu użytkownika</w:t>
-            </w:r>
-          </w:p>
-        </w:tc>
-        <w:tc>
-          <w:tcPr>
-            <w:cnfStyle w:val="000010000000" w:firstRow="0" w:lastRow="0" w:firstColumn="0" w:lastColumn="0" w:oddVBand="1" w:evenVBand="0" w:oddHBand="0" w:evenHBand="0" w:firstRowFirstColumn="0" w:firstRowLastColumn="0" w:lastRowFirstColumn="0" w:lastRowLastColumn="0"/>
-            <w:tcW w:w="1559" w:type="dxa"/>
-          </w:tcPr>
-          <w:p>
-            <w:pPr>
-              <w:pStyle w:val="Tekstpodstawowy"/>
-              <w:spacing w:line="240" w:lineRule="auto"/>
-              <w:jc w:val="left"/>
-              <w:rPr>
-                <w:sz w:val="20"/>
-                <w:szCs w:val="20"/>
-              </w:rPr>
-            </w:pPr>
-          </w:p>
-        </w:tc>
-        <w:tc>
-          <w:tcPr>
-            <w:tcW w:w="1985" w:type="dxa"/>
-          </w:tcPr>
-          <w:p>
-            <w:pPr>
-              <w:pStyle w:val="Tekstpodstawowy"/>
-              <w:spacing w:line="240" w:lineRule="auto"/>
-              <w:jc w:val="left"/>
-              <w:cnfStyle w:val="000000000000" w:firstRow="0" w:lastRow="0" w:firstColumn="0" w:lastColumn="0" w:oddVBand="0" w:evenVBand="0" w:oddHBand="0" w:evenHBand="0" w:firstRowFirstColumn="0" w:firstRowLastColumn="0" w:lastRowFirstColumn="0" w:lastRowLastColumn="0"/>
-              <w:rPr>
-                <w:sz w:val="20"/>
-                <w:szCs w:val="20"/>
-              </w:rPr>
-            </w:pPr>
-          </w:p>
-        </w:tc>
-        <w:tc>
-          <w:tcPr>
-            <w:cnfStyle w:val="000010000000" w:firstRow="0" w:lastRow="0" w:firstColumn="0" w:lastColumn="0" w:oddVBand="1" w:evenVBand="0" w:oddHBand="0" w:evenHBand="0" w:firstRowFirstColumn="0" w:firstRowLastColumn="0" w:lastRowFirstColumn="0" w:lastRowLastColumn="0"/>
-            <w:tcW w:w="1842" w:type="dxa"/>
-          </w:tcPr>
-          <w:p>
-            <w:pPr>
-              <w:pStyle w:val="Tekstpodstawowy"/>
-              <w:spacing w:line="240" w:lineRule="auto"/>
-              <w:jc w:val="left"/>
-              <w:rPr>
-                <w:sz w:val="20"/>
-                <w:szCs w:val="20"/>
-              </w:rPr>
-            </w:pPr>
-          </w:p>
-        </w:tc>
-        <w:tc>
-          <w:tcPr>
-            <w:tcW w:w="1418" w:type="dxa"/>
-          </w:tcPr>
-          <w:p>
-            <w:pPr>
-              <w:pStyle w:val="Tekstpodstawowy"/>
-              <w:spacing w:line="240" w:lineRule="auto"/>
-              <w:jc w:val="left"/>
-              <w:cnfStyle w:val="000000000000" w:firstRow="0" w:lastRow="0" w:firstColumn="0" w:lastColumn="0" w:oddVBand="0" w:evenVBand="0" w:oddHBand="0" w:evenHBand="0" w:firstRowFirstColumn="0" w:firstRowLastColumn="0" w:lastRowFirstColumn="0" w:lastRowLastColumn="0"/>
-              <w:rPr>
-                <w:sz w:val="20"/>
-                <w:szCs w:val="20"/>
-              </w:rPr>
-            </w:pPr>
-          </w:p>
-        </w:tc>
-        <w:tc>
-          <w:tcPr>
-            <w:cnfStyle w:val="000010000000" w:firstRow="0" w:lastRow="0" w:firstColumn="0" w:lastColumn="0" w:oddVBand="1" w:evenVBand="0" w:oddHBand="0" w:evenHBand="0" w:firstRowFirstColumn="0" w:firstRowLastColumn="0" w:lastRowFirstColumn="0" w:lastRowLastColumn="0"/>
-            <w:tcW w:w="1843" w:type="dxa"/>
-          </w:tcPr>
-          <w:p>
-            <w:pPr>
-              <w:pStyle w:val="Tekstpodstawowy"/>
-              <w:spacing w:line="240" w:lineRule="auto"/>
-              <w:jc w:val="left"/>
-              <w:rPr>
-                <w:sz w:val="20"/>
-                <w:szCs w:val="20"/>
-              </w:rPr>
-            </w:pPr>
-            <w:r>
-              <w:rPr>
-                <w:sz w:val="20"/>
-                <w:szCs w:val="20"/>
-              </w:rPr>
-              <w:t>+</w:t>
-            </w:r>
-          </w:p>
-          <w:p>
-            <w:pPr>
-              <w:pStyle w:val="Tekstpodstawowy"/>
-              <w:spacing w:line="240" w:lineRule="auto"/>
-              <w:jc w:val="left"/>
-              <w:rPr>
                 <w:sz w:val="20"/>
                 <w:szCs w:val="20"/>
                 <w:lang w:val="en-GB"/>
@@ -15304,46 +15123,18 @@
     </w:tbl>
     <w:p>
       <w:pPr>
-        <w:spacing w:after="160" w:line="259" w:lineRule="auto"/>
-        <w:ind w:firstLine="360"/>
-        <w:jc w:val="left"/>
-      </w:pPr>
-      <w:r>
-        <w:br w:type="page"/>
-      </w:r>
-    </w:p>
-    <w:p>
-      <w:pPr>
-        <w:spacing w:after="160" w:line="259" w:lineRule="auto"/>
-        <w:ind w:firstLine="0"/>
-        <w:jc w:val="left"/>
-        <w:rPr>
-          <w:rFonts w:eastAsiaTheme="majorEastAsia" w:cstheme="majorBidi"/>
-          <w:b/>
-          <w:sz w:val="28"/>
-          <w:szCs w:val="32"/>
-        </w:rPr>
-      </w:pPr>
-    </w:p>
-    <w:p>
-      <w:pPr>
-        <w:pStyle w:val="WstepZakonczenie"/>
-        <w:ind w:left="792" w:firstLine="0"/>
-      </w:pPr>
-    </w:p>
-    <w:p>
-      <w:pPr>
         <w:pStyle w:val="WstepZakonczenie"/>
         <w:numPr>
           <w:ilvl w:val="0"/>
           <w:numId w:val="5"/>
         </w:numPr>
       </w:pPr>
-      <w:bookmarkStart w:id="22" w:name="_Toc24201252"/>
-      <w:r>
+      <w:bookmarkStart w:id="21" w:name="_Toc24201252"/>
+      <w:r>
+        <w:lastRenderedPageBreak/>
         <w:t>Specyfikacja i analiza wymagań</w:t>
       </w:r>
-      <w:bookmarkEnd w:id="22"/>
+      <w:bookmarkEnd w:id="21"/>
     </w:p>
     <w:p>
       <w:pPr>
@@ -15356,11 +15147,11 @@
       <w:r>
         <w:t xml:space="preserve"> </w:t>
       </w:r>
-      <w:bookmarkStart w:id="23" w:name="_Toc24201253"/>
+      <w:bookmarkStart w:id="22" w:name="_Toc24201253"/>
       <w:r>
         <w:t>Słownik pojęć</w:t>
       </w:r>
-      <w:bookmarkEnd w:id="23"/>
+      <w:bookmarkEnd w:id="22"/>
     </w:p>
     <w:p>
       <w:pPr>
@@ -15373,7 +15164,7 @@
           <w:sz w:val="24"/>
           <w:szCs w:val="24"/>
         </w:rPr>
-        <w:t>Tabela 5 przedstawia słownik kluczowych dla pracy pojęć.</w:t>
+        <w:t>Tabela 5</w:t>
       </w:r>
       <w:r>
         <w:rPr>
@@ -15381,14 +15172,83 @@
           <w:sz w:val="24"/>
           <w:szCs w:val="24"/>
         </w:rPr>
+        <w:t>.</w:t>
+      </w:r>
+      <w:r>
+        <w:rPr>
+          <w:b w:val="0"/>
+          <w:sz w:val="24"/>
+          <w:szCs w:val="24"/>
+        </w:rPr>
+        <w:t xml:space="preserve"> przedstawia słownik kluczowych dla pracy pojęć</w:t>
+      </w:r>
+      <w:r>
+        <w:rPr>
+          <w:b w:val="0"/>
+          <w:sz w:val="24"/>
+          <w:szCs w:val="24"/>
+        </w:rPr>
+        <w:t xml:space="preserve"> wykorzystywanych w systemie.</w:t>
+      </w:r>
+      <w:r>
+        <w:rPr>
+          <w:b w:val="0"/>
+          <w:sz w:val="24"/>
+          <w:szCs w:val="24"/>
+        </w:rPr>
         <w:t xml:space="preserve"> </w:t>
       </w:r>
     </w:p>
     <w:p>
       <w:pPr>
-        <w:pStyle w:val="WstepZakonczenie"/>
-        <w:ind w:left="792" w:firstLine="0"/>
-      </w:pPr>
+        <w:pStyle w:val="Legenda"/>
+        <w:rPr>
+          <w:i/>
+        </w:rPr>
+      </w:pPr>
+      <w:r>
+        <w:rPr>
+          <w:i/>
+        </w:rPr>
+        <w:t xml:space="preserve">Tabela </w:t>
+      </w:r>
+      <w:r>
+        <w:rPr>
+          <w:i/>
+        </w:rPr>
+        <w:fldChar w:fldCharType="begin"/>
+      </w:r>
+      <w:r>
+        <w:rPr>
+          <w:i/>
+        </w:rPr>
+        <w:instrText xml:space="preserve"> SEQ Tabela \* ARABIC </w:instrText>
+      </w:r>
+      <w:r>
+        <w:rPr>
+          <w:i/>
+        </w:rPr>
+        <w:fldChar w:fldCharType="separate"/>
+      </w:r>
+      <w:r>
+        <w:rPr>
+          <w:i/>
+          <w:noProof/>
+        </w:rPr>
+        <w:t>5</w:t>
+      </w:r>
+      <w:r>
+        <w:rPr>
+          <w:i/>
+        </w:rPr>
+        <w:fldChar w:fldCharType="end"/>
+      </w:r>
+      <w:r>
+        <w:rPr>
+          <w:i/>
+        </w:rPr>
+        <w:t xml:space="preserve"> Słownik pojęć</w:t>
+      </w:r>
     </w:p>
     <w:tbl>
       <w:tblPr>
@@ -15509,7 +15369,7 @@
                 <w:sz w:val="20"/>
                 <w:szCs w:val="20"/>
               </w:rPr>
-              <w:t>Budżet</w:t>
+              <w:t>Analiza wydatków</w:t>
             </w:r>
           </w:p>
         </w:tc>
@@ -15522,6 +15382,7 @@
             <w:pPr>
               <w:pStyle w:val="Tekstpodstawowy"/>
               <w:spacing w:line="240" w:lineRule="auto"/>
+              <w:jc w:val="left"/>
               <w:rPr>
                 <w:sz w:val="20"/>
                 <w:szCs w:val="20"/>
@@ -15543,6 +15404,20 @@
                 <w:szCs w:val="20"/>
               </w:rPr>
             </w:pPr>
+            <w:r>
+              <w:rPr>
+                <w:sz w:val="20"/>
+                <w:szCs w:val="20"/>
+              </w:rPr>
+              <w:t xml:space="preserve">Rozkład wydatków na poszczególne </w:t>
+            </w:r>
+            <w:r>
+              <w:rPr>
+                <w:sz w:val="20"/>
+                <w:szCs w:val="20"/>
+              </w:rPr>
+              <w:t>grupy w aplikacji z podziałem na miesiące i lata.</w:t>
+            </w:r>
           </w:p>
         </w:tc>
       </w:tr>
@@ -15567,7 +15442,7 @@
                 <w:sz w:val="20"/>
                 <w:szCs w:val="20"/>
               </w:rPr>
-              <w:t>Ikona</w:t>
+              <w:t>Budżet</w:t>
             </w:r>
           </w:p>
         </w:tc>
@@ -15580,6 +15455,7 @@
             <w:pPr>
               <w:pStyle w:val="Tekstpodstawowy"/>
               <w:spacing w:line="240" w:lineRule="auto"/>
+              <w:jc w:val="left"/>
               <w:rPr>
                 <w:sz w:val="20"/>
                 <w:szCs w:val="20"/>
@@ -15601,6 +15477,13 @@
                 <w:szCs w:val="20"/>
               </w:rPr>
             </w:pPr>
+            <w:r>
+              <w:rPr>
+                <w:sz w:val="20"/>
+                <w:szCs w:val="20"/>
+              </w:rPr>
+              <w:t>Limit pieniężny nakładany na grupę, wspomagający analizę wydatków.</w:t>
+            </w:r>
           </w:p>
         </w:tc>
       </w:tr>
@@ -15625,7 +15508,14 @@
                 <w:sz w:val="20"/>
                 <w:szCs w:val="20"/>
               </w:rPr>
-              <w:t>Grupa</w:t>
+              <w:t>E</w:t>
+            </w:r>
+            <w:r>
+              <w:rPr>
+                <w:sz w:val="20"/>
+                <w:szCs w:val="20"/>
+              </w:rPr>
+              <w:t>ksport paragonów</w:t>
             </w:r>
           </w:p>
         </w:tc>
@@ -15638,11 +15528,19 @@
             <w:pPr>
               <w:pStyle w:val="Tekstpodstawowy"/>
               <w:spacing w:line="240" w:lineRule="auto"/>
+              <w:jc w:val="left"/>
               <w:rPr>
                 <w:sz w:val="20"/>
                 <w:szCs w:val="20"/>
               </w:rPr>
             </w:pPr>
+            <w:r>
+              <w:rPr>
+                <w:sz w:val="20"/>
+                <w:szCs w:val="20"/>
+              </w:rPr>
+              <w:t>Wysyłka paragonów</w:t>
+            </w:r>
           </w:p>
         </w:tc>
         <w:tc>
@@ -15659,6 +15557,13 @@
                 <w:szCs w:val="20"/>
               </w:rPr>
             </w:pPr>
+            <w:r>
+              <w:rPr>
+                <w:sz w:val="20"/>
+                <w:szCs w:val="20"/>
+              </w:rPr>
+              <w:t>Oznacza wysłanie zdjęcia lub zdjęć paragonów poza aplikację na dany adres mailowy. Eksport paragonów oznacza archiwizację zdjęć do formatu „zip”.</w:t>
+            </w:r>
           </w:p>
         </w:tc>
       </w:tr>
@@ -15683,7 +15588,7 @@
                 <w:sz w:val="20"/>
                 <w:szCs w:val="20"/>
               </w:rPr>
-              <w:t>Paragon</w:t>
+              <w:t>Grupa</w:t>
             </w:r>
           </w:p>
         </w:tc>
@@ -15696,18 +15601,12 @@
             <w:pPr>
               <w:pStyle w:val="Tekstpodstawowy"/>
               <w:spacing w:line="240" w:lineRule="auto"/>
+              <w:jc w:val="left"/>
               <w:rPr>
                 <w:sz w:val="20"/>
                 <w:szCs w:val="20"/>
               </w:rPr>
             </w:pPr>
-            <w:r>
-              <w:rPr>
-                <w:sz w:val="20"/>
-                <w:szCs w:val="20"/>
-              </w:rPr>
-              <w:t>Dowód zakupu, Rachunek, Faktura</w:t>
-            </w:r>
           </w:p>
         </w:tc>
         <w:tc>
@@ -15724,6 +15623,13 @@
                 <w:szCs w:val="20"/>
               </w:rPr>
             </w:pPr>
+            <w:r>
+              <w:rPr>
+                <w:sz w:val="20"/>
+                <w:szCs w:val="20"/>
+              </w:rPr>
+              <w:t>Grupy służą do grupowania paragonów. Posiadają informację na temat liczby znajdujących się w niej paragonów oraz informacji pieniężnych.</w:t>
+            </w:r>
           </w:p>
         </w:tc>
       </w:tr>
@@ -15748,7 +15654,7 @@
                 <w:sz w:val="20"/>
                 <w:szCs w:val="20"/>
               </w:rPr>
-              <w:t>Powiadomienie</w:t>
+              <w:t>Gwarancje</w:t>
             </w:r>
           </w:p>
         </w:tc>
@@ -15761,6 +15667,7 @@
             <w:pPr>
               <w:pStyle w:val="Tekstpodstawowy"/>
               <w:spacing w:line="240" w:lineRule="auto"/>
+              <w:jc w:val="left"/>
               <w:rPr>
                 <w:sz w:val="20"/>
                 <w:szCs w:val="20"/>
@@ -15782,6 +15689,13 @@
                 <w:szCs w:val="20"/>
               </w:rPr>
             </w:pPr>
+            <w:r>
+              <w:rPr>
+                <w:sz w:val="20"/>
+                <w:szCs w:val="20"/>
+              </w:rPr>
+              <w:t>Ważne czasowo zobowiązanie producenta lub sprzedawcy do bezpłatnej naprawy lub wymiany zakupionego, wadliwego towaru. Gwarancja jest ważna dopóki posiadany jest dowód zakupu (w aplikacji jest to zdjęcie paragonu).</w:t>
+            </w:r>
           </w:p>
         </w:tc>
       </w:tr>
@@ -15806,7 +15720,7 @@
                 <w:sz w:val="20"/>
                 <w:szCs w:val="20"/>
               </w:rPr>
-              <w:t>Tag</w:t>
+              <w:t>Ikona</w:t>
             </w:r>
           </w:p>
         </w:tc>
@@ -15819,6 +15733,7 @@
             <w:pPr>
               <w:pStyle w:val="Tekstpodstawowy"/>
               <w:spacing w:line="240" w:lineRule="auto"/>
+              <w:jc w:val="left"/>
               <w:rPr>
                 <w:sz w:val="20"/>
                 <w:szCs w:val="20"/>
@@ -15840,6 +15755,13 @@
                 <w:szCs w:val="20"/>
               </w:rPr>
             </w:pPr>
+            <w:r>
+              <w:rPr>
+                <w:sz w:val="20"/>
+                <w:szCs w:val="20"/>
+              </w:rPr>
+              <w:t>Obraz o danym kolorze służący do łatwego rozróżniania grup.</w:t>
+            </w:r>
           </w:p>
         </w:tc>
       </w:tr>
@@ -15864,7 +15786,7 @@
                 <w:sz w:val="20"/>
                 <w:szCs w:val="20"/>
               </w:rPr>
-              <w:t>Użytkownik</w:t>
+              <w:t>Paragon</w:t>
             </w:r>
           </w:p>
         </w:tc>
@@ -15877,11 +15799,19 @@
             <w:pPr>
               <w:pStyle w:val="Tekstpodstawowy"/>
               <w:spacing w:line="240" w:lineRule="auto"/>
+              <w:jc w:val="left"/>
               <w:rPr>
                 <w:sz w:val="20"/>
                 <w:szCs w:val="20"/>
               </w:rPr>
             </w:pPr>
+            <w:r>
+              <w:rPr>
+                <w:sz w:val="20"/>
+                <w:szCs w:val="20"/>
+              </w:rPr>
+              <w:t>Dowód zakupu, Rachunek,</w:t>
+            </w:r>
           </w:p>
         </w:tc>
         <w:tc>
@@ -15898,6 +15828,13 @@
                 <w:szCs w:val="20"/>
               </w:rPr>
             </w:pPr>
+            <w:r>
+              <w:rPr>
+                <w:sz w:val="20"/>
+                <w:szCs w:val="20"/>
+              </w:rPr>
+              <w:t>Unikatowy dokument papierowy świadczący dowód zakupu produktu lub usługi.</w:t>
+            </w:r>
           </w:p>
         </w:tc>
       </w:tr>
@@ -15922,7 +15859,7 @@
                 <w:sz w:val="20"/>
                 <w:szCs w:val="20"/>
               </w:rPr>
-              <w:t>Pracownik firmy</w:t>
+              <w:t>Powiadomienie</w:t>
             </w:r>
           </w:p>
         </w:tc>
@@ -15935,6 +15872,7 @@
             <w:pPr>
               <w:pStyle w:val="Tekstpodstawowy"/>
               <w:spacing w:line="240" w:lineRule="auto"/>
+              <w:jc w:val="left"/>
               <w:rPr>
                 <w:sz w:val="20"/>
                 <w:szCs w:val="20"/>
@@ -15956,6 +15894,13 @@
                 <w:szCs w:val="20"/>
               </w:rPr>
             </w:pPr>
+            <w:r>
+              <w:rPr>
+                <w:sz w:val="20"/>
+                <w:szCs w:val="20"/>
+              </w:rPr>
+              <w:t>To czynne poinformowanie użytkownika aplikacji o sytuacji zaistniałej w systemie.</w:t>
+            </w:r>
           </w:p>
         </w:tc>
       </w:tr>
@@ -15980,7 +15925,7 @@
                 <w:sz w:val="20"/>
                 <w:szCs w:val="20"/>
               </w:rPr>
-              <w:t>Skaner</w:t>
+              <w:t>Pracownik firmy</w:t>
             </w:r>
           </w:p>
         </w:tc>
@@ -15993,6 +15938,7 @@
             <w:pPr>
               <w:pStyle w:val="Tekstpodstawowy"/>
               <w:spacing w:line="240" w:lineRule="auto"/>
+              <w:jc w:val="left"/>
               <w:rPr>
                 <w:sz w:val="20"/>
                 <w:szCs w:val="20"/>
@@ -16014,6 +15960,13 @@
                 <w:szCs w:val="20"/>
               </w:rPr>
             </w:pPr>
+            <w:r>
+              <w:rPr>
+                <w:sz w:val="20"/>
+                <w:szCs w:val="20"/>
+              </w:rPr>
+              <w:t>Osoba pracująca w firmie, wyjeżdzająca z niej na delegacje.</w:t>
+            </w:r>
           </w:p>
         </w:tc>
       </w:tr>
@@ -16033,6 +15986,13 @@
                 <w:szCs w:val="20"/>
               </w:rPr>
             </w:pPr>
+            <w:r>
+              <w:rPr>
+                <w:sz w:val="20"/>
+                <w:szCs w:val="20"/>
+              </w:rPr>
+              <w:t>Przeszukiwania</w:t>
+            </w:r>
           </w:p>
         </w:tc>
         <w:tc>
@@ -16044,6 +16004,240 @@
             <w:pPr>
               <w:pStyle w:val="Tekstpodstawowy"/>
               <w:spacing w:line="240" w:lineRule="auto"/>
+              <w:jc w:val="left"/>
+              <w:rPr>
+                <w:sz w:val="20"/>
+                <w:szCs w:val="20"/>
+              </w:rPr>
+            </w:pPr>
+            <w:r>
+              <w:rPr>
+                <w:sz w:val="20"/>
+                <w:szCs w:val="20"/>
+              </w:rPr>
+              <w:t xml:space="preserve">Filtrowanie </w:t>
+            </w:r>
+          </w:p>
+        </w:tc>
+        <w:tc>
+          <w:tcPr>
+            <w:tcW w:w="4995" w:type="dxa"/>
+          </w:tcPr>
+          <w:p>
+            <w:pPr>
+              <w:pStyle w:val="Tekstpodstawowy"/>
+              <w:spacing w:line="240" w:lineRule="auto"/>
+              <w:cnfStyle w:val="000000000000" w:firstRow="0" w:lastRow="0" w:firstColumn="0" w:lastColumn="0" w:oddVBand="0" w:evenVBand="0" w:oddHBand="0" w:evenHBand="0" w:firstRowFirstColumn="0" w:firstRowLastColumn="0" w:lastRowFirstColumn="0" w:lastRowLastColumn="0"/>
+              <w:rPr>
+                <w:sz w:val="20"/>
+                <w:szCs w:val="20"/>
+              </w:rPr>
+            </w:pPr>
+            <w:r>
+              <w:rPr>
+                <w:sz w:val="20"/>
+                <w:szCs w:val="20"/>
+              </w:rPr>
+              <w:t>Możliwość wyodrębniania poszczególnych elementów z pośród listy tych elementów na podstawie unikatowych informacji posiadanych przez elementy.</w:t>
+            </w:r>
+          </w:p>
+        </w:tc>
+      </w:tr>
+      <w:tr>
+        <w:tc>
+          <w:tcPr>
+            <w:cnfStyle w:val="001000000000" w:firstRow="0" w:lastRow="0" w:firstColumn="1" w:lastColumn="0" w:oddVBand="0" w:evenVBand="0" w:oddHBand="0" w:evenHBand="0" w:firstRowFirstColumn="0" w:firstRowLastColumn="0" w:lastRowFirstColumn="0" w:lastRowLastColumn="0"/>
+            <w:tcW w:w="1951" w:type="dxa"/>
+          </w:tcPr>
+          <w:p>
+            <w:pPr>
+              <w:pStyle w:val="Tekstpodstawowy"/>
+              <w:spacing w:line="240" w:lineRule="auto"/>
+              <w:jc w:val="left"/>
+              <w:rPr>
+                <w:sz w:val="20"/>
+                <w:szCs w:val="20"/>
+              </w:rPr>
+            </w:pPr>
+            <w:r>
+              <w:rPr>
+                <w:sz w:val="20"/>
+                <w:szCs w:val="20"/>
+              </w:rPr>
+              <w:t>Skan</w:t>
+            </w:r>
+            <w:r>
+              <w:rPr>
+                <w:sz w:val="20"/>
+                <w:szCs w:val="20"/>
+              </w:rPr>
+              <w:t>owanie</w:t>
+            </w:r>
+          </w:p>
+        </w:tc>
+        <w:tc>
+          <w:tcPr>
+            <w:cnfStyle w:val="000010000000" w:firstRow="0" w:lastRow="0" w:firstColumn="0" w:lastColumn="0" w:oddVBand="1" w:evenVBand="0" w:oddHBand="0" w:evenHBand="0" w:firstRowFirstColumn="0" w:firstRowLastColumn="0" w:lastRowFirstColumn="0" w:lastRowLastColumn="0"/>
+            <w:tcW w:w="1985" w:type="dxa"/>
+          </w:tcPr>
+          <w:p>
+            <w:pPr>
+              <w:pStyle w:val="Tekstpodstawowy"/>
+              <w:spacing w:line="240" w:lineRule="auto"/>
+              <w:jc w:val="left"/>
+              <w:rPr>
+                <w:sz w:val="20"/>
+                <w:szCs w:val="20"/>
+              </w:rPr>
+            </w:pPr>
+            <w:r>
+              <w:rPr>
+                <w:sz w:val="20"/>
+                <w:szCs w:val="20"/>
+              </w:rPr>
+              <w:t>Skanowanie paragonu</w:t>
+            </w:r>
+          </w:p>
+        </w:tc>
+        <w:tc>
+          <w:tcPr>
+            <w:tcW w:w="4995" w:type="dxa"/>
+          </w:tcPr>
+          <w:p>
+            <w:pPr>
+              <w:pStyle w:val="Tekstpodstawowy"/>
+              <w:spacing w:line="240" w:lineRule="auto"/>
+              <w:cnfStyle w:val="000000000000" w:firstRow="0" w:lastRow="0" w:firstColumn="0" w:lastColumn="0" w:oddVBand="0" w:evenVBand="0" w:oddHBand="0" w:evenHBand="0" w:firstRowFirstColumn="0" w:firstRowLastColumn="0" w:lastRowFirstColumn="0" w:lastRowLastColumn="0"/>
+              <w:rPr>
+                <w:sz w:val="20"/>
+                <w:szCs w:val="20"/>
+              </w:rPr>
+            </w:pPr>
+            <w:r>
+              <w:rPr>
+                <w:sz w:val="20"/>
+                <w:szCs w:val="20"/>
+              </w:rPr>
+              <w:t>Możliwość ekstrahowania informacji na podstawie zdjęcia paragonu.</w:t>
+            </w:r>
+          </w:p>
+        </w:tc>
+      </w:tr>
+      <w:tr>
+        <w:tc>
+          <w:tcPr>
+            <w:cnfStyle w:val="001000000000" w:firstRow="0" w:lastRow="0" w:firstColumn="1" w:lastColumn="0" w:oddVBand="0" w:evenVBand="0" w:oddHBand="0" w:evenHBand="0" w:firstRowFirstColumn="0" w:firstRowLastColumn="0" w:lastRowFirstColumn="0" w:lastRowLastColumn="0"/>
+            <w:tcW w:w="1951" w:type="dxa"/>
+          </w:tcPr>
+          <w:p>
+            <w:pPr>
+              <w:pStyle w:val="Tekstpodstawowy"/>
+              <w:spacing w:line="240" w:lineRule="auto"/>
+              <w:jc w:val="left"/>
+              <w:rPr>
+                <w:sz w:val="20"/>
+                <w:szCs w:val="20"/>
+              </w:rPr>
+            </w:pPr>
+            <w:r>
+              <w:rPr>
+                <w:sz w:val="20"/>
+                <w:szCs w:val="20"/>
+              </w:rPr>
+              <w:t>Tag</w:t>
+            </w:r>
+          </w:p>
+        </w:tc>
+        <w:tc>
+          <w:tcPr>
+            <w:cnfStyle w:val="000010000000" w:firstRow="0" w:lastRow="0" w:firstColumn="0" w:lastColumn="0" w:oddVBand="1" w:evenVBand="0" w:oddHBand="0" w:evenHBand="0" w:firstRowFirstColumn="0" w:firstRowLastColumn="0" w:lastRowFirstColumn="0" w:lastRowLastColumn="0"/>
+            <w:tcW w:w="1985" w:type="dxa"/>
+          </w:tcPr>
+          <w:p>
+            <w:pPr>
+              <w:pStyle w:val="Tekstpodstawowy"/>
+              <w:spacing w:line="240" w:lineRule="auto"/>
+              <w:jc w:val="left"/>
+              <w:rPr>
+                <w:sz w:val="20"/>
+                <w:szCs w:val="20"/>
+              </w:rPr>
+            </w:pPr>
+            <w:r>
+              <w:rPr>
+                <w:sz w:val="20"/>
+                <w:szCs w:val="20"/>
+              </w:rPr>
+              <w:t>Z</w:t>
+            </w:r>
+            <w:r>
+              <w:rPr>
+                <w:sz w:val="20"/>
+                <w:szCs w:val="20"/>
+              </w:rPr>
+              <w:t>nacznik</w:t>
+            </w:r>
+          </w:p>
+        </w:tc>
+        <w:tc>
+          <w:tcPr>
+            <w:tcW w:w="4995" w:type="dxa"/>
+          </w:tcPr>
+          <w:p>
+            <w:pPr>
+              <w:pStyle w:val="Tekstpodstawowy"/>
+              <w:spacing w:line="240" w:lineRule="auto"/>
+              <w:cnfStyle w:val="000000000000" w:firstRow="0" w:lastRow="0" w:firstColumn="0" w:lastColumn="0" w:oddVBand="0" w:evenVBand="0" w:oddHBand="0" w:evenHBand="0" w:firstRowFirstColumn="0" w:firstRowLastColumn="0" w:lastRowFirstColumn="0" w:lastRowLastColumn="0"/>
+              <w:rPr>
+                <w:sz w:val="20"/>
+                <w:szCs w:val="20"/>
+              </w:rPr>
+            </w:pPr>
+            <w:r>
+              <w:rPr>
+                <w:sz w:val="20"/>
+                <w:szCs w:val="20"/>
+              </w:rPr>
+              <w:t>Słowo lub słowa kluczowe przechowujące informację na temat paragonu.</w:t>
+            </w:r>
+          </w:p>
+        </w:tc>
+      </w:tr>
+      <w:tr>
+        <w:tc>
+          <w:tcPr>
+            <w:cnfStyle w:val="001000000000" w:firstRow="0" w:lastRow="0" w:firstColumn="1" w:lastColumn="0" w:oddVBand="0" w:evenVBand="0" w:oddHBand="0" w:evenHBand="0" w:firstRowFirstColumn="0" w:firstRowLastColumn="0" w:lastRowFirstColumn="0" w:lastRowLastColumn="0"/>
+            <w:tcW w:w="1951" w:type="dxa"/>
+          </w:tcPr>
+          <w:p>
+            <w:pPr>
+              <w:pStyle w:val="Tekstpodstawowy"/>
+              <w:spacing w:line="240" w:lineRule="auto"/>
+              <w:jc w:val="left"/>
+              <w:rPr>
+                <w:sz w:val="20"/>
+                <w:szCs w:val="20"/>
+              </w:rPr>
+            </w:pPr>
+            <w:r>
+              <w:rPr>
+                <w:sz w:val="20"/>
+                <w:szCs w:val="20"/>
+              </w:rPr>
+              <w:t>Termin gwarancji</w:t>
+            </w:r>
+          </w:p>
+        </w:tc>
+        <w:tc>
+          <w:tcPr>
+            <w:cnfStyle w:val="000010000000" w:firstRow="0" w:lastRow="0" w:firstColumn="0" w:lastColumn="0" w:oddVBand="1" w:evenVBand="0" w:oddHBand="0" w:evenHBand="0" w:firstRowFirstColumn="0" w:firstRowLastColumn="0" w:lastRowFirstColumn="0" w:lastRowLastColumn="0"/>
+            <w:tcW w:w="1985" w:type="dxa"/>
+          </w:tcPr>
+          <w:p>
+            <w:pPr>
+              <w:pStyle w:val="Tekstpodstawowy"/>
+              <w:spacing w:line="240" w:lineRule="auto"/>
+              <w:jc w:val="left"/>
               <w:rPr>
                 <w:sz w:val="20"/>
                 <w:szCs w:val="20"/>
@@ -16065,6 +16259,213 @@
                 <w:szCs w:val="20"/>
               </w:rPr>
             </w:pPr>
+            <w:r>
+              <w:rPr>
+                <w:sz w:val="20"/>
+                <w:szCs w:val="20"/>
+              </w:rPr>
+              <w:t>Graniczna data do której istnieje możliwość oddania zakupionego, wadliwego towaru na gwarancje.</w:t>
+            </w:r>
+          </w:p>
+        </w:tc>
+      </w:tr>
+      <w:tr>
+        <w:tc>
+          <w:tcPr>
+            <w:cnfStyle w:val="001000000000" w:firstRow="0" w:lastRow="0" w:firstColumn="1" w:lastColumn="0" w:oddVBand="0" w:evenVBand="0" w:oddHBand="0" w:evenHBand="0" w:firstRowFirstColumn="0" w:firstRowLastColumn="0" w:lastRowFirstColumn="0" w:lastRowLastColumn="0"/>
+            <w:tcW w:w="1951" w:type="dxa"/>
+          </w:tcPr>
+          <w:p>
+            <w:pPr>
+              <w:pStyle w:val="Tekstpodstawowy"/>
+              <w:spacing w:line="240" w:lineRule="auto"/>
+              <w:jc w:val="left"/>
+              <w:rPr>
+                <w:sz w:val="20"/>
+                <w:szCs w:val="20"/>
+              </w:rPr>
+            </w:pPr>
+            <w:r>
+              <w:rPr>
+                <w:sz w:val="20"/>
+                <w:szCs w:val="20"/>
+              </w:rPr>
+              <w:t>Użytkownik</w:t>
+            </w:r>
+          </w:p>
+        </w:tc>
+        <w:tc>
+          <w:tcPr>
+            <w:cnfStyle w:val="000010000000" w:firstRow="0" w:lastRow="0" w:firstColumn="0" w:lastColumn="0" w:oddVBand="1" w:evenVBand="0" w:oddHBand="0" w:evenHBand="0" w:firstRowFirstColumn="0" w:firstRowLastColumn="0" w:lastRowFirstColumn="0" w:lastRowLastColumn="0"/>
+            <w:tcW w:w="1985" w:type="dxa"/>
+          </w:tcPr>
+          <w:p>
+            <w:pPr>
+              <w:pStyle w:val="Tekstpodstawowy"/>
+              <w:spacing w:line="240" w:lineRule="auto"/>
+              <w:jc w:val="left"/>
+              <w:rPr>
+                <w:sz w:val="20"/>
+                <w:szCs w:val="20"/>
+              </w:rPr>
+            </w:pPr>
+          </w:p>
+        </w:tc>
+        <w:tc>
+          <w:tcPr>
+            <w:tcW w:w="4995" w:type="dxa"/>
+          </w:tcPr>
+          <w:p>
+            <w:pPr>
+              <w:pStyle w:val="Tekstpodstawowy"/>
+              <w:spacing w:line="240" w:lineRule="auto"/>
+              <w:cnfStyle w:val="000000000000" w:firstRow="0" w:lastRow="0" w:firstColumn="0" w:lastColumn="0" w:oddVBand="0" w:evenVBand="0" w:oddHBand="0" w:evenHBand="0" w:firstRowFirstColumn="0" w:firstRowLastColumn="0" w:lastRowFirstColumn="0" w:lastRowLastColumn="0"/>
+              <w:rPr>
+                <w:sz w:val="20"/>
+                <w:szCs w:val="20"/>
+              </w:rPr>
+            </w:pPr>
+            <w:r>
+              <w:rPr>
+                <w:sz w:val="20"/>
+                <w:szCs w:val="20"/>
+              </w:rPr>
+              <w:t xml:space="preserve">Osoba będąca w posiadaniu aplikacji i korzystająca z jej funkcjonalności. </w:t>
+            </w:r>
+          </w:p>
+        </w:tc>
+      </w:tr>
+      <w:tr>
+        <w:tc>
+          <w:tcPr>
+            <w:cnfStyle w:val="001000000000" w:firstRow="0" w:lastRow="0" w:firstColumn="1" w:lastColumn="0" w:oddVBand="0" w:evenVBand="0" w:oddHBand="0" w:evenHBand="0" w:firstRowFirstColumn="0" w:firstRowLastColumn="0" w:lastRowFirstColumn="0" w:lastRowLastColumn="0"/>
+            <w:tcW w:w="1951" w:type="dxa"/>
+          </w:tcPr>
+          <w:p>
+            <w:pPr>
+              <w:pStyle w:val="Tekstpodstawowy"/>
+              <w:spacing w:line="240" w:lineRule="auto"/>
+              <w:jc w:val="left"/>
+              <w:rPr>
+                <w:sz w:val="20"/>
+                <w:szCs w:val="20"/>
+              </w:rPr>
+            </w:pPr>
+            <w:r>
+              <w:rPr>
+                <w:sz w:val="20"/>
+                <w:szCs w:val="20"/>
+              </w:rPr>
+              <w:t>Wydatek</w:t>
+            </w:r>
+          </w:p>
+        </w:tc>
+        <w:tc>
+          <w:tcPr>
+            <w:cnfStyle w:val="000010000000" w:firstRow="0" w:lastRow="0" w:firstColumn="0" w:lastColumn="0" w:oddVBand="1" w:evenVBand="0" w:oddHBand="0" w:evenHBand="0" w:firstRowFirstColumn="0" w:firstRowLastColumn="0" w:lastRowFirstColumn="0" w:lastRowLastColumn="0"/>
+            <w:tcW w:w="1985" w:type="dxa"/>
+          </w:tcPr>
+          <w:p>
+            <w:pPr>
+              <w:pStyle w:val="Tekstpodstawowy"/>
+              <w:spacing w:line="240" w:lineRule="auto"/>
+              <w:jc w:val="left"/>
+              <w:rPr>
+                <w:sz w:val="20"/>
+                <w:szCs w:val="20"/>
+              </w:rPr>
+            </w:pPr>
+          </w:p>
+        </w:tc>
+        <w:tc>
+          <w:tcPr>
+            <w:tcW w:w="4995" w:type="dxa"/>
+          </w:tcPr>
+          <w:p>
+            <w:pPr>
+              <w:pStyle w:val="Tekstpodstawowy"/>
+              <w:spacing w:line="240" w:lineRule="auto"/>
+              <w:cnfStyle w:val="000000000000" w:firstRow="0" w:lastRow="0" w:firstColumn="0" w:lastColumn="0" w:oddVBand="0" w:evenVBand="0" w:oddHBand="0" w:evenHBand="0" w:firstRowFirstColumn="0" w:firstRowLastColumn="0" w:lastRowFirstColumn="0" w:lastRowLastColumn="0"/>
+              <w:rPr>
+                <w:sz w:val="20"/>
+                <w:szCs w:val="20"/>
+              </w:rPr>
+            </w:pPr>
+            <w:r>
+              <w:rPr>
+                <w:sz w:val="20"/>
+                <w:szCs w:val="20"/>
+              </w:rPr>
+              <w:t>Suma pieniężna wydana na cel materialny lub niematerialny.</w:t>
+            </w:r>
+          </w:p>
+        </w:tc>
+      </w:tr>
+      <w:tr>
+        <w:tc>
+          <w:tcPr>
+            <w:cnfStyle w:val="001000000000" w:firstRow="0" w:lastRow="0" w:firstColumn="1" w:lastColumn="0" w:oddVBand="0" w:evenVBand="0" w:oddHBand="0" w:evenHBand="0" w:firstRowFirstColumn="0" w:firstRowLastColumn="0" w:lastRowFirstColumn="0" w:lastRowLastColumn="0"/>
+            <w:tcW w:w="1951" w:type="dxa"/>
+          </w:tcPr>
+          <w:p>
+            <w:pPr>
+              <w:pStyle w:val="Tekstpodstawowy"/>
+              <w:spacing w:line="240" w:lineRule="auto"/>
+              <w:jc w:val="left"/>
+              <w:rPr>
+                <w:sz w:val="20"/>
+                <w:szCs w:val="20"/>
+              </w:rPr>
+            </w:pPr>
+            <w:r>
+              <w:rPr>
+                <w:sz w:val="20"/>
+                <w:szCs w:val="20"/>
+              </w:rPr>
+              <w:t>zip</w:t>
+            </w:r>
+            <w:bookmarkStart w:id="23" w:name="_GoBack"/>
+            <w:bookmarkEnd w:id="23"/>
+          </w:p>
+        </w:tc>
+        <w:tc>
+          <w:tcPr>
+            <w:cnfStyle w:val="000010000000" w:firstRow="0" w:lastRow="0" w:firstColumn="0" w:lastColumn="0" w:oddVBand="1" w:evenVBand="0" w:oddHBand="0" w:evenHBand="0" w:firstRowFirstColumn="0" w:firstRowLastColumn="0" w:lastRowFirstColumn="0" w:lastRowLastColumn="0"/>
+            <w:tcW w:w="1985" w:type="dxa"/>
+          </w:tcPr>
+          <w:p>
+            <w:pPr>
+              <w:pStyle w:val="Tekstpodstawowy"/>
+              <w:spacing w:line="240" w:lineRule="auto"/>
+              <w:jc w:val="left"/>
+              <w:rPr>
+                <w:sz w:val="20"/>
+                <w:szCs w:val="20"/>
+              </w:rPr>
+            </w:pPr>
+          </w:p>
+        </w:tc>
+        <w:tc>
+          <w:tcPr>
+            <w:tcW w:w="4995" w:type="dxa"/>
+          </w:tcPr>
+          <w:p>
+            <w:pPr>
+              <w:pStyle w:val="Tekstpodstawowy"/>
+              <w:spacing w:line="240" w:lineRule="auto"/>
+              <w:cnfStyle w:val="000000000000" w:firstRow="0" w:lastRow="0" w:firstColumn="0" w:lastColumn="0" w:oddVBand="0" w:evenVBand="0" w:oddHBand="0" w:evenHBand="0" w:firstRowFirstColumn="0" w:firstRowLastColumn="0" w:lastRowFirstColumn="0" w:lastRowLastColumn="0"/>
+              <w:rPr>
+                <w:sz w:val="20"/>
+                <w:szCs w:val="20"/>
+              </w:rPr>
+            </w:pPr>
+            <w:r>
+              <w:rPr>
+                <w:sz w:val="20"/>
+                <w:szCs w:val="20"/>
+              </w:rPr>
+              <w:t xml:space="preserve">Format kompresji bezstratnej i archiwizacji danych. W aplikacji wykorzystuje się ten format do wysyłania zdjęć paragonów na adres mailowy. </w:t>
+            </w:r>
           </w:p>
         </w:tc>
       </w:tr>
@@ -19881,7 +20282,7 @@
 </file>
 
 <file path=customXml/itemProps1.xml><?xml version="1.0" encoding="utf-8"?>
-<ds:datastoreItem xmlns:ds="http://schemas.openxmlformats.org/officeDocument/2006/customXml" ds:itemID="{40A54707-4E1C-41E6-A69D-6C3EC5E68B93}">
+<ds:datastoreItem xmlns:ds="http://schemas.openxmlformats.org/officeDocument/2006/customXml" ds:itemID="{F29D81CC-4E72-4095-93F0-1908722900B4}">
   <ds:schemaRefs>
     <ds:schemaRef ds:uri="http://schemas.openxmlformats.org/officeDocument/2006/bibliography"/>
   </ds:schemaRefs>

</xml_diff>